<commit_message>
[Finished Hamburger Tutorial - Hamburger Nav Tool is working]
</commit_message>
<xml_diff>
--- a/Programming Diary.docx
+++ b/Programming Diary.docx
@@ -1185,23 +1185,20 @@
         <w:spacing w:beforeAutospacing="1" w:afterAutospacing="1" w:line="240" w:lineRule="auto"/>
         <w:rPr>
           <w:rFonts w:ascii="Times New Roman" w:eastAsia="Times New Roman" w:hAnsi="Times New Roman" w:cs="Times New Roman"/>
-          <w:strike/>
-          <w:lang w:eastAsia="en-AU"/>
-        </w:rPr>
-      </w:pPr>
-      <w:r>
-        <w:rPr>
-          <w:rFonts w:ascii="Times New Roman" w:eastAsia="Times New Roman" w:hAnsi="Times New Roman" w:cs="Times New Roman"/>
-          <w:strike/>
-          <w:lang w:eastAsia="en-AU"/>
-        </w:rPr>
-        <w:t xml:space="preserve">Make Welcome Page Image, </w:t>
+          <w:lang w:eastAsia="en-AU"/>
+        </w:rPr>
+      </w:pPr>
+      <w:r>
+        <w:rPr>
+          <w:rFonts w:ascii="Times New Roman" w:eastAsia="Times New Roman" w:hAnsi="Times New Roman" w:cs="Times New Roman"/>
+          <w:lang w:eastAsia="en-AU"/>
+        </w:rPr>
+        <w:t xml:space="preserve">Landing Page is hidden in the Title </w:t>
       </w:r>
       <w:proofErr w:type="spellStart"/>
       <w:r>
         <w:rPr>
           <w:rFonts w:ascii="Times New Roman" w:eastAsia="Times New Roman" w:hAnsi="Times New Roman" w:cs="Times New Roman"/>
-          <w:strike/>
           <w:lang w:eastAsia="en-AU"/>
         </w:rPr>
         <w:t>Nav</w:t>
@@ -1210,62 +1207,9 @@
       <w:r>
         <w:rPr>
           <w:rFonts w:ascii="Times New Roman" w:eastAsia="Times New Roman" w:hAnsi="Times New Roman" w:cs="Times New Roman"/>
-          <w:strike/>
-          <w:lang w:eastAsia="en-AU"/>
-        </w:rPr>
-        <w:t xml:space="preserve"> and Title responsive</w:t>
-      </w:r>
-      <w:r>
-        <w:rPr>
-          <w:rFonts w:ascii="Times New Roman" w:eastAsia="Times New Roman" w:hAnsi="Times New Roman" w:cs="Times New Roman"/>
-          <w:strike/>
-          <w:lang w:eastAsia="en-AU"/>
-        </w:rPr>
-        <w:t xml:space="preserve"> (</w:t>
-      </w:r>
-      <w:r>
-        <w:rPr>
-          <w:rFonts w:ascii="Times New Roman" w:eastAsia="Times New Roman" w:hAnsi="Times New Roman" w:cs="Times New Roman"/>
-          <w:b/>
-          <w:strike/>
-          <w:u w:val="single"/>
-          <w:lang w:eastAsia="en-AU"/>
-        </w:rPr>
-        <w:t>Halfway:</w:t>
-      </w:r>
-      <w:r>
-        <w:rPr>
-          <w:rFonts w:ascii="Times New Roman" w:eastAsia="Times New Roman" w:hAnsi="Times New Roman" w:cs="Times New Roman"/>
-          <w:strike/>
-          <w:lang w:eastAsia="en-AU"/>
-        </w:rPr>
-        <w:t xml:space="preserve"> </w:t>
-      </w:r>
-      <w:r>
-        <w:rPr>
-          <w:rFonts w:ascii="Times New Roman" w:eastAsia="Times New Roman" w:hAnsi="Times New Roman" w:cs="Times New Roman"/>
-          <w:strike/>
-          <w:lang w:eastAsia="en-AU"/>
-        </w:rPr>
-        <w:t xml:space="preserve">Title and </w:t>
-      </w:r>
-      <w:proofErr w:type="spellStart"/>
-      <w:r>
-        <w:rPr>
-          <w:rFonts w:ascii="Times New Roman" w:eastAsia="Times New Roman" w:hAnsi="Times New Roman" w:cs="Times New Roman"/>
-          <w:strike/>
-          <w:lang w:eastAsia="en-AU"/>
-        </w:rPr>
-        <w:t>Nav</w:t>
-      </w:r>
-      <w:proofErr w:type="spellEnd"/>
-      <w:r>
-        <w:rPr>
-          <w:rFonts w:ascii="Times New Roman" w:eastAsia="Times New Roman" w:hAnsi="Times New Roman" w:cs="Times New Roman"/>
-          <w:strike/>
-          <w:lang w:eastAsia="en-AU"/>
-        </w:rPr>
-        <w:t xml:space="preserve"> have been done, but struggling to move Image horizontally.)</w:t>
+          <w:lang w:eastAsia="en-AU"/>
+        </w:rPr>
+        <w:t xml:space="preserve"> Component</w:t>
       </w:r>
     </w:p>
     <w:p>
@@ -1279,53 +1223,15 @@
         <w:spacing w:beforeAutospacing="1" w:afterAutospacing="1" w:line="240" w:lineRule="auto"/>
         <w:rPr>
           <w:rFonts w:ascii="Times New Roman" w:eastAsia="Times New Roman" w:hAnsi="Times New Roman" w:cs="Times New Roman"/>
-          <w:strike/>
-          <w:lang w:eastAsia="en-AU"/>
-        </w:rPr>
-      </w:pPr>
-      <w:r>
-        <w:rPr>
-          <w:rFonts w:ascii="Times New Roman" w:eastAsia="Times New Roman" w:hAnsi="Times New Roman" w:cs="Times New Roman"/>
-          <w:strike/>
-          <w:lang w:eastAsia="en-AU"/>
-        </w:rPr>
-        <w:t xml:space="preserve">Need to make Welcome Image and Welcome </w:t>
-      </w:r>
-      <w:proofErr w:type="spellStart"/>
-      <w:r>
-        <w:rPr>
-          <w:rFonts w:ascii="Times New Roman" w:eastAsia="Times New Roman" w:hAnsi="Times New Roman" w:cs="Times New Roman"/>
-          <w:strike/>
-          <w:lang w:eastAsia="en-AU"/>
-        </w:rPr>
-        <w:t>Nav</w:t>
-      </w:r>
-      <w:proofErr w:type="spellEnd"/>
-      <w:r>
-        <w:rPr>
-          <w:rFonts w:ascii="Times New Roman" w:eastAsia="Times New Roman" w:hAnsi="Times New Roman" w:cs="Times New Roman"/>
-          <w:strike/>
-          <w:lang w:eastAsia="en-AU"/>
-        </w:rPr>
-        <w:t xml:space="preserve"> stay </w:t>
-      </w:r>
-      <w:proofErr w:type="spellStart"/>
-      <w:r>
-        <w:rPr>
-          <w:rFonts w:ascii="Times New Roman" w:eastAsia="Times New Roman" w:hAnsi="Times New Roman" w:cs="Times New Roman"/>
-          <w:strike/>
-          <w:lang w:eastAsia="en-AU"/>
-        </w:rPr>
-        <w:t>centered</w:t>
-      </w:r>
-      <w:proofErr w:type="spellEnd"/>
-      <w:r>
-        <w:rPr>
-          <w:rFonts w:ascii="Times New Roman" w:eastAsia="Times New Roman" w:hAnsi="Times New Roman" w:cs="Times New Roman"/>
-          <w:strike/>
-          <w:lang w:eastAsia="en-AU"/>
-        </w:rPr>
-        <w:t xml:space="preserve"> in the mobile version</w:t>
+          <w:lang w:eastAsia="en-AU"/>
+        </w:rPr>
+      </w:pPr>
+      <w:r>
+        <w:rPr>
+          <w:rFonts w:ascii="Times New Roman" w:eastAsia="Times New Roman" w:hAnsi="Times New Roman" w:cs="Times New Roman"/>
+          <w:lang w:eastAsia="en-AU"/>
+        </w:rPr>
+        <w:t>Burger icon is half finished, this needs fixing,</w:t>
       </w:r>
     </w:p>
     <w:p>
@@ -1346,16 +1252,80 @@
       <w:r>
         <w:rPr>
           <w:rFonts w:ascii="Times New Roman" w:eastAsia="Times New Roman" w:hAnsi="Times New Roman" w:cs="Times New Roman"/>
-          <w:lang w:eastAsia="en-AU"/>
-        </w:rPr>
-        <w:t>Make percentages to pi</w:t>
-      </w:r>
-      <w:r>
-        <w:rPr>
-          <w:rFonts w:ascii="Times New Roman" w:eastAsia="Times New Roman" w:hAnsi="Times New Roman" w:cs="Times New Roman"/>
-          <w:lang w:eastAsia="en-AU"/>
-        </w:rPr>
-        <w:t xml:space="preserve">xels or rem to prevent stuff moving around on the page when user moves. </w:t>
+          <w:strike/>
+          <w:lang w:eastAsia="en-AU"/>
+        </w:rPr>
+        <w:t xml:space="preserve">Make Welcome Page Image, </w:t>
+      </w:r>
+      <w:proofErr w:type="spellStart"/>
+      <w:r>
+        <w:rPr>
+          <w:rFonts w:ascii="Times New Roman" w:eastAsia="Times New Roman" w:hAnsi="Times New Roman" w:cs="Times New Roman"/>
+          <w:strike/>
+          <w:lang w:eastAsia="en-AU"/>
+        </w:rPr>
+        <w:t>Nav</w:t>
+      </w:r>
+      <w:proofErr w:type="spellEnd"/>
+      <w:r>
+        <w:rPr>
+          <w:rFonts w:ascii="Times New Roman" w:eastAsia="Times New Roman" w:hAnsi="Times New Roman" w:cs="Times New Roman"/>
+          <w:strike/>
+          <w:lang w:eastAsia="en-AU"/>
+        </w:rPr>
+        <w:t xml:space="preserve"> and Title responsive</w:t>
+      </w:r>
+      <w:r>
+        <w:rPr>
+          <w:rFonts w:ascii="Times New Roman" w:eastAsia="Times New Roman" w:hAnsi="Times New Roman" w:cs="Times New Roman"/>
+          <w:strike/>
+          <w:lang w:eastAsia="en-AU"/>
+        </w:rPr>
+        <w:t xml:space="preserve"> (</w:t>
+      </w:r>
+      <w:r>
+        <w:rPr>
+          <w:rFonts w:ascii="Times New Roman" w:eastAsia="Times New Roman" w:hAnsi="Times New Roman" w:cs="Times New Roman"/>
+          <w:b/>
+          <w:strike/>
+          <w:u w:val="single"/>
+          <w:lang w:eastAsia="en-AU"/>
+        </w:rPr>
+        <w:t>Halfway:</w:t>
+      </w:r>
+      <w:r>
+        <w:rPr>
+          <w:rFonts w:ascii="Times New Roman" w:eastAsia="Times New Roman" w:hAnsi="Times New Roman" w:cs="Times New Roman"/>
+          <w:strike/>
+          <w:lang w:eastAsia="en-AU"/>
+        </w:rPr>
+        <w:t xml:space="preserve"> </w:t>
+      </w:r>
+      <w:r>
+        <w:rPr>
+          <w:rFonts w:ascii="Times New Roman" w:eastAsia="Times New Roman" w:hAnsi="Times New Roman" w:cs="Times New Roman"/>
+          <w:strike/>
+          <w:lang w:eastAsia="en-AU"/>
+        </w:rPr>
+        <w:t xml:space="preserve">Title and </w:t>
+      </w:r>
+      <w:proofErr w:type="spellStart"/>
+      <w:r>
+        <w:rPr>
+          <w:rFonts w:ascii="Times New Roman" w:eastAsia="Times New Roman" w:hAnsi="Times New Roman" w:cs="Times New Roman"/>
+          <w:strike/>
+          <w:lang w:eastAsia="en-AU"/>
+        </w:rPr>
+        <w:t>Nav</w:t>
+      </w:r>
+      <w:proofErr w:type="spellEnd"/>
+      <w:r>
+        <w:rPr>
+          <w:rFonts w:ascii="Times New Roman" w:eastAsia="Times New Roman" w:hAnsi="Times New Roman" w:cs="Times New Roman"/>
+          <w:strike/>
+          <w:lang w:eastAsia="en-AU"/>
+        </w:rPr>
+        <w:t xml:space="preserve"> have been done, but struggling to move Image horizontally.)</w:t>
       </w:r>
     </w:p>
     <w:p>
@@ -1376,9 +1346,76 @@
       <w:r>
         <w:rPr>
           <w:rFonts w:ascii="Times New Roman" w:eastAsia="Times New Roman" w:hAnsi="Times New Roman" w:cs="Times New Roman"/>
-          <w:lang w:eastAsia="en-AU"/>
-        </w:rPr>
-        <w:t>Mobile version is now working well need to rethink</w:t>
+          <w:strike/>
+          <w:lang w:eastAsia="en-AU"/>
+        </w:rPr>
+        <w:t xml:space="preserve">Need to make Welcome Image and Welcome </w:t>
+      </w:r>
+      <w:proofErr w:type="spellStart"/>
+      <w:r>
+        <w:rPr>
+          <w:rFonts w:ascii="Times New Roman" w:eastAsia="Times New Roman" w:hAnsi="Times New Roman" w:cs="Times New Roman"/>
+          <w:strike/>
+          <w:lang w:eastAsia="en-AU"/>
+        </w:rPr>
+        <w:t>Nav</w:t>
+      </w:r>
+      <w:proofErr w:type="spellEnd"/>
+      <w:r>
+        <w:rPr>
+          <w:rFonts w:ascii="Times New Roman" w:eastAsia="Times New Roman" w:hAnsi="Times New Roman" w:cs="Times New Roman"/>
+          <w:strike/>
+          <w:lang w:eastAsia="en-AU"/>
+        </w:rPr>
+        <w:t xml:space="preserve"> stay </w:t>
+      </w:r>
+      <w:proofErr w:type="spellStart"/>
+      <w:r>
+        <w:rPr>
+          <w:rFonts w:ascii="Times New Roman" w:eastAsia="Times New Roman" w:hAnsi="Times New Roman" w:cs="Times New Roman"/>
+          <w:strike/>
+          <w:lang w:eastAsia="en-AU"/>
+        </w:rPr>
+        <w:t>centered</w:t>
+      </w:r>
+      <w:proofErr w:type="spellEnd"/>
+      <w:r>
+        <w:rPr>
+          <w:rFonts w:ascii="Times New Roman" w:eastAsia="Times New Roman" w:hAnsi="Times New Roman" w:cs="Times New Roman"/>
+          <w:strike/>
+          <w:lang w:eastAsia="en-AU"/>
+        </w:rPr>
+        <w:t xml:space="preserve"> in the mobile version</w:t>
+      </w:r>
+    </w:p>
+    <w:p>
+      <w:pPr>
+        <w:pStyle w:val="ListParagraph"/>
+        <w:numPr>
+          <w:ilvl w:val="1"/>
+          <w:numId w:val="14"/>
+        </w:numPr>
+        <w:shd w:val="clear" w:color="auto" w:fill="FFFFFF"/>
+        <w:spacing w:beforeAutospacing="1" w:afterAutospacing="1" w:line="240" w:lineRule="auto"/>
+        <w:rPr>
+          <w:rFonts w:ascii="Times New Roman" w:eastAsia="Times New Roman" w:hAnsi="Times New Roman" w:cs="Times New Roman"/>
+          <w:strike/>
+          <w:lang w:eastAsia="en-AU"/>
+        </w:rPr>
+      </w:pPr>
+      <w:r>
+        <w:rPr>
+          <w:rFonts w:ascii="Times New Roman" w:eastAsia="Times New Roman" w:hAnsi="Times New Roman" w:cs="Times New Roman"/>
+          <w:lang w:eastAsia="en-AU"/>
+        </w:rPr>
+        <w:t>Make percentages to pi</w:t>
+      </w:r>
+      <w:r>
+        <w:rPr>
+          <w:rFonts w:ascii="Times New Roman" w:eastAsia="Times New Roman" w:hAnsi="Times New Roman" w:cs="Times New Roman"/>
+          <w:lang w:eastAsia="en-AU"/>
+        </w:rPr>
+        <w:t xml:space="preserve">xels or rem to prevent stuff moving around on the page when user moves. </w:t>
       </w:r>
     </w:p>
     <w:p>
@@ -1395,12 +1432,21 @@
           <w:lang w:eastAsia="en-AU"/>
         </w:rPr>
       </w:pPr>
-      <w:r>
-        <w:rPr>
-          <w:rFonts w:ascii="Times New Roman" w:eastAsia="Times New Roman" w:hAnsi="Times New Roman" w:cs="Times New Roman"/>
-          <w:lang w:eastAsia="en-AU"/>
-        </w:rPr>
-        <w:t>Responsive design for Mobile</w:t>
+      <w:proofErr w:type="spellStart"/>
+      <w:r>
+        <w:rPr>
+          <w:rFonts w:ascii="Times New Roman" w:eastAsia="Times New Roman" w:hAnsi="Times New Roman" w:cs="Times New Roman"/>
+          <w:lang w:eastAsia="en-AU"/>
+        </w:rPr>
+        <w:t>esponsive</w:t>
+      </w:r>
+      <w:proofErr w:type="spellEnd"/>
+      <w:r>
+        <w:rPr>
+          <w:rFonts w:ascii="Times New Roman" w:eastAsia="Times New Roman" w:hAnsi="Times New Roman" w:cs="Times New Roman"/>
+          <w:lang w:eastAsia="en-AU"/>
+        </w:rPr>
+        <w:t xml:space="preserve"> design for Mobile</w:t>
       </w:r>
     </w:p>
     <w:p>
@@ -1635,7 +1681,10 @@
         </w:rPr>
       </w:pPr>
       <w:r>
-        <w:t>12:31 continue tutorial from here!!</w:t>
+        <w:t>17:00</w:t>
+      </w:r>
+      <w:r>
+        <w:t xml:space="preserve"> continue tutorial from here!!</w:t>
       </w:r>
     </w:p>
     <w:p>
@@ -1657,7 +1706,16 @@
           <w:rFonts w:ascii="Times New Roman" w:eastAsia="Times New Roman" w:hAnsi="Times New Roman" w:cs="Times New Roman"/>
           <w:lang w:eastAsia="en-AU"/>
         </w:rPr>
-        <w:t>Build a Slider for the Galleries Lightbox</w:t>
+        <w:t>Build a Slider</w:t>
+      </w:r>
+      <w:bookmarkStart w:id="1" w:name="_GoBack"/>
+      <w:bookmarkEnd w:id="1"/>
+      <w:r>
+        <w:rPr>
+          <w:rFonts w:ascii="Times New Roman" w:eastAsia="Times New Roman" w:hAnsi="Times New Roman" w:cs="Times New Roman"/>
+          <w:lang w:eastAsia="en-AU"/>
+        </w:rPr>
+        <w:t xml:space="preserve"> for the Galleries Lightbox</w:t>
       </w:r>
     </w:p>
     <w:p>
@@ -2011,8 +2069,6 @@
               </w:rPr>
               <w:t>6. Dispatching Actions After Stream Creation</w:t>
             </w:r>
-            <w:bookmarkStart w:id="1" w:name="_GoBack"/>
-            <w:bookmarkEnd w:id="1"/>
           </w:p>
         </w:tc>
       </w:tr>
@@ -22113,7 +22169,7 @@
 </file>
 
 <file path=customXml/itemProps1.xml><?xml version="1.0" encoding="utf-8"?>
-<ds:datastoreItem xmlns:ds="http://schemas.openxmlformats.org/officeDocument/2006/customXml" ds:itemID="{38B9470F-814B-47CB-9542-D0A2D2391737}">
+<ds:datastoreItem xmlns:ds="http://schemas.openxmlformats.org/officeDocument/2006/customXml" ds:itemID="{A71AC105-3EA3-42C7-8EB7-4162B7BE4E4C}">
   <ds:schemaRefs>
     <ds:schemaRef ds:uri="http://schemas.openxmlformats.org/officeDocument/2006/bibliography"/>
   </ds:schemaRefs>

</xml_diff>

<commit_message>
[Made Header responsive, still needs to be positioned, but Hamburger and Desktop Nav work together]
</commit_message>
<xml_diff>
--- a/Programming Diary.docx
+++ b/Programming Diary.docx
@@ -1432,21 +1432,19 @@
           <w:lang w:eastAsia="en-AU"/>
         </w:rPr>
       </w:pPr>
-      <w:proofErr w:type="spellStart"/>
-      <w:r>
-        <w:rPr>
-          <w:rFonts w:ascii="Times New Roman" w:eastAsia="Times New Roman" w:hAnsi="Times New Roman" w:cs="Times New Roman"/>
-          <w:lang w:eastAsia="en-AU"/>
-        </w:rPr>
-        <w:t>esponsive</w:t>
-      </w:r>
-      <w:proofErr w:type="spellEnd"/>
-      <w:r>
-        <w:rPr>
-          <w:rFonts w:ascii="Times New Roman" w:eastAsia="Times New Roman" w:hAnsi="Times New Roman" w:cs="Times New Roman"/>
-          <w:lang w:eastAsia="en-AU"/>
-        </w:rPr>
-        <w:t xml:space="preserve"> design for Mobile</w:t>
+      <w:r>
+        <w:rPr>
+          <w:rFonts w:ascii="Times New Roman" w:eastAsia="Times New Roman" w:hAnsi="Times New Roman" w:cs="Times New Roman"/>
+          <w:lang w:eastAsia="en-AU"/>
+        </w:rPr>
+        <w:t>R</w:t>
+      </w:r>
+      <w:r>
+        <w:rPr>
+          <w:rFonts w:ascii="Times New Roman" w:eastAsia="Times New Roman" w:hAnsi="Times New Roman" w:cs="Times New Roman"/>
+          <w:lang w:eastAsia="en-AU"/>
+        </w:rPr>
+        <w:t>esponsive design for Mobile</w:t>
       </w:r>
     </w:p>
     <w:p>
@@ -1492,10 +1490,42 @@
           <w:lang w:eastAsia="en-AU"/>
         </w:rPr>
       </w:pPr>
+      <w:r>
+        <w:rPr>
+          <w:rFonts w:ascii="Times New Roman" w:eastAsia="Times New Roman" w:hAnsi="Times New Roman" w:cs="Times New Roman"/>
+          <w:lang w:eastAsia="en-AU"/>
+        </w:rPr>
+        <w:t>Make Both Headers Responsive, and hide Mobile Header with Desktop Header</w:t>
+      </w:r>
+    </w:p>
+    <w:p>
+      <w:pPr>
+        <w:pStyle w:val="ListParagraph"/>
+        <w:numPr>
+          <w:ilvl w:val="1"/>
+          <w:numId w:val="14"/>
+        </w:numPr>
+        <w:shd w:val="clear" w:color="auto" w:fill="FFFFFF"/>
+        <w:spacing w:beforeAutospacing="1" w:afterAutospacing="1" w:line="240" w:lineRule="auto"/>
+        <w:rPr>
+          <w:rFonts w:ascii="Times New Roman" w:eastAsia="Times New Roman" w:hAnsi="Times New Roman" w:cs="Times New Roman"/>
+          <w:strike/>
+          <w:lang w:eastAsia="en-AU"/>
+        </w:rPr>
+      </w:pPr>
+      <w:r>
+        <w:rPr>
+          <w:rFonts w:ascii="Times New Roman" w:eastAsia="Times New Roman" w:hAnsi="Times New Roman" w:cs="Times New Roman"/>
+          <w:strike/>
+          <w:lang w:eastAsia="en-AU"/>
+        </w:rPr>
+        <w:t xml:space="preserve">Rename </w:t>
+      </w:r>
       <w:proofErr w:type="spellStart"/>
       <w:r>
         <w:rPr>
           <w:rFonts w:ascii="Times New Roman" w:eastAsia="Times New Roman" w:hAnsi="Times New Roman" w:cs="Times New Roman"/>
+          <w:strike/>
           <w:lang w:eastAsia="en-AU"/>
         </w:rPr>
         <w:t>Nav</w:t>
@@ -1504,21 +1534,11 @@
       <w:r>
         <w:rPr>
           <w:rFonts w:ascii="Times New Roman" w:eastAsia="Times New Roman" w:hAnsi="Times New Roman" w:cs="Times New Roman"/>
-          <w:lang w:eastAsia="en-AU"/>
-        </w:rPr>
-        <w:t xml:space="preserve"> buttons are too small for Mobile use</w:t>
-      </w:r>
-    </w:p>
-    <w:p>
-      <w:pPr>
-        <w:shd w:val="clear" w:color="auto" w:fill="FFFFFF"/>
-        <w:spacing w:beforeAutospacing="1" w:afterAutospacing="1" w:line="240" w:lineRule="auto"/>
-        <w:ind w:left="1080"/>
-        <w:rPr>
-          <w:rFonts w:ascii="Times New Roman" w:eastAsia="Times New Roman" w:hAnsi="Times New Roman" w:cs="Times New Roman"/>
-          <w:lang w:eastAsia="en-AU"/>
-        </w:rPr>
-      </w:pPr>
+          <w:strike/>
+          <w:lang w:eastAsia="en-AU"/>
+        </w:rPr>
+        <w:t xml:space="preserve"> tools to Mobile Header &amp; Desktop Header</w:t>
+      </w:r>
     </w:p>
     <w:p>
       <w:pPr>
@@ -1647,12 +1667,14 @@
         <w:spacing w:beforeAutospacing="1" w:afterAutospacing="1" w:line="240" w:lineRule="auto"/>
         <w:rPr>
           <w:rFonts w:ascii="Times New Roman" w:eastAsia="Times New Roman" w:hAnsi="Times New Roman" w:cs="Times New Roman"/>
-          <w:lang w:eastAsia="en-AU"/>
-        </w:rPr>
-      </w:pPr>
-      <w:r>
-        <w:rPr>
-          <w:rFonts w:ascii="Times New Roman" w:eastAsia="Times New Roman" w:hAnsi="Times New Roman" w:cs="Times New Roman"/>
+          <w:strike/>
+          <w:lang w:eastAsia="en-AU"/>
+        </w:rPr>
+      </w:pPr>
+      <w:r>
+        <w:rPr>
+          <w:rFonts w:ascii="Times New Roman" w:eastAsia="Times New Roman" w:hAnsi="Times New Roman" w:cs="Times New Roman"/>
+          <w:strike/>
           <w:lang w:eastAsia="en-AU"/>
         </w:rPr>
         <w:t xml:space="preserve">Follow this tutorial </w:t>
@@ -1661,10 +1683,33 @@
         <w:r>
           <w:rPr>
             <w:rStyle w:val="Hyperlink"/>
+            <w:strike/>
           </w:rPr>
           <w:t>Hamburger Menu with Gatsby and Styled Components - YouTube</w:t>
         </w:r>
       </w:hyperlink>
+    </w:p>
+    <w:p>
+      <w:pPr>
+        <w:pStyle w:val="ListParagraph"/>
+        <w:numPr>
+          <w:ilvl w:val="2"/>
+          <w:numId w:val="14"/>
+        </w:numPr>
+        <w:shd w:val="clear" w:color="auto" w:fill="FFFFFF"/>
+        <w:spacing w:beforeAutospacing="1" w:afterAutospacing="1" w:line="240" w:lineRule="auto"/>
+        <w:rPr>
+          <w:rFonts w:ascii="Times New Roman" w:eastAsia="Times New Roman" w:hAnsi="Times New Roman" w:cs="Times New Roman"/>
+          <w:strike/>
+          <w:lang w:eastAsia="en-AU"/>
+        </w:rPr>
+      </w:pPr>
+      <w:r>
+        <w:rPr>
+          <w:strike/>
+        </w:rPr>
+        <w:t>Finished, but keep for reference for now.</w:t>
+      </w:r>
     </w:p>
     <w:p>
       <w:pPr>
@@ -1681,11 +1726,101 @@
         </w:rPr>
       </w:pPr>
       <w:r>
-        <w:t>17:00</w:t>
-      </w:r>
-      <w:r>
-        <w:t xml:space="preserve"> continue tutorial from here!!</w:t>
-      </w:r>
+        <w:t>I have b</w:t>
+      </w:r>
+      <w:r>
+        <w:t xml:space="preserve">uilt the Hamburger </w:t>
+      </w:r>
+      <w:proofErr w:type="spellStart"/>
+      <w:r>
+        <w:t>Nav</w:t>
+      </w:r>
+      <w:proofErr w:type="spellEnd"/>
+      <w:r>
+        <w:t xml:space="preserve"> Tool, but now I need to make it responsive and work in harmony with the current Desktop </w:t>
+      </w:r>
+      <w:proofErr w:type="spellStart"/>
+      <w:r>
+        <w:t>Nav</w:t>
+      </w:r>
+      <w:proofErr w:type="spellEnd"/>
+      <w:r>
+        <w:t xml:space="preserve"> Tool</w:t>
+      </w:r>
+    </w:p>
+    <w:p>
+      <w:pPr>
+        <w:pStyle w:val="ListParagraph"/>
+        <w:numPr>
+          <w:ilvl w:val="1"/>
+          <w:numId w:val="14"/>
+        </w:numPr>
+        <w:shd w:val="clear" w:color="auto" w:fill="FFFFFF"/>
+        <w:spacing w:beforeAutospacing="1" w:afterAutospacing="1" w:line="240" w:lineRule="auto"/>
+        <w:rPr>
+          <w:rFonts w:ascii="Times New Roman" w:eastAsia="Times New Roman" w:hAnsi="Times New Roman" w:cs="Times New Roman"/>
+          <w:strike/>
+          <w:lang w:eastAsia="en-AU"/>
+        </w:rPr>
+      </w:pPr>
+      <w:r>
+        <w:rPr>
+          <w:strike/>
+        </w:rPr>
+        <w:t xml:space="preserve">Desktop </w:t>
+      </w:r>
+      <w:proofErr w:type="spellStart"/>
+      <w:r>
+        <w:rPr>
+          <w:strike/>
+        </w:rPr>
+        <w:t>Nav</w:t>
+      </w:r>
+      <w:proofErr w:type="spellEnd"/>
+      <w:r>
+        <w:rPr>
+          <w:strike/>
+        </w:rPr>
+        <w:t xml:space="preserve"> Tool is now working</w:t>
+      </w:r>
+    </w:p>
+    <w:p>
+      <w:pPr>
+        <w:pStyle w:val="ListParagraph"/>
+        <w:numPr>
+          <w:ilvl w:val="1"/>
+          <w:numId w:val="14"/>
+        </w:numPr>
+        <w:shd w:val="clear" w:color="auto" w:fill="FFFFFF"/>
+        <w:spacing w:beforeAutospacing="1" w:afterAutospacing="1" w:line="240" w:lineRule="auto"/>
+        <w:rPr>
+          <w:rFonts w:ascii="Times New Roman" w:eastAsia="Times New Roman" w:hAnsi="Times New Roman" w:cs="Times New Roman"/>
+          <w:lang w:eastAsia="en-AU"/>
+        </w:rPr>
+      </w:pPr>
+      <w:r>
+        <w:t>Need to look up how to make Styled Components Responsive, to make the Hamburger responsive.</w:t>
+      </w:r>
+    </w:p>
+    <w:p>
+      <w:pPr>
+        <w:pStyle w:val="ListParagraph"/>
+        <w:numPr>
+          <w:ilvl w:val="1"/>
+          <w:numId w:val="14"/>
+        </w:numPr>
+        <w:shd w:val="clear" w:color="auto" w:fill="FFFFFF"/>
+        <w:spacing w:beforeAutospacing="1" w:afterAutospacing="1" w:line="240" w:lineRule="auto"/>
+        <w:rPr>
+          <w:rFonts w:ascii="Times New Roman" w:eastAsia="Times New Roman" w:hAnsi="Times New Roman" w:cs="Times New Roman"/>
+          <w:lang w:eastAsia="en-AU"/>
+        </w:rPr>
+      </w:pPr>
+      <w:r>
+        <w:t>Links are currently not working, link them up to the correct pages</w:t>
+      </w:r>
+      <w:bookmarkStart w:id="1" w:name="_GoBack"/>
+      <w:bookmarkEnd w:id="1"/>
     </w:p>
     <w:p>
       <w:pPr>
@@ -1706,16 +1841,7 @@
           <w:rFonts w:ascii="Times New Roman" w:eastAsia="Times New Roman" w:hAnsi="Times New Roman" w:cs="Times New Roman"/>
           <w:lang w:eastAsia="en-AU"/>
         </w:rPr>
-        <w:t>Build a Slider</w:t>
-      </w:r>
-      <w:bookmarkStart w:id="1" w:name="_GoBack"/>
-      <w:bookmarkEnd w:id="1"/>
-      <w:r>
-        <w:rPr>
-          <w:rFonts w:ascii="Times New Roman" w:eastAsia="Times New Roman" w:hAnsi="Times New Roman" w:cs="Times New Roman"/>
-          <w:lang w:eastAsia="en-AU"/>
-        </w:rPr>
-        <w:t xml:space="preserve"> for the Galleries Lightbox</w:t>
+        <w:t>Build a Slider for the Galleries Lightbox</w:t>
       </w:r>
     </w:p>
     <w:p>
@@ -1761,63 +1887,6 @@
         </w:rPr>
         <w:t>Fix the bug that makes images load on top of each other</w:t>
       </w:r>
-    </w:p>
-    <w:p>
-      <w:pPr>
-        <w:shd w:val="clear" w:color="auto" w:fill="FFFFFF"/>
-        <w:spacing w:beforeAutospacing="1" w:afterAutospacing="1" w:line="240" w:lineRule="auto"/>
-        <w:rPr>
-          <w:rFonts w:ascii="Times New Roman" w:eastAsia="Times New Roman" w:hAnsi="Times New Roman" w:cs="Times New Roman"/>
-          <w:lang w:eastAsia="en-AU"/>
-        </w:rPr>
-      </w:pPr>
-    </w:p>
-    <w:p>
-      <w:pPr>
-        <w:pStyle w:val="ListParagraph"/>
-        <w:numPr>
-          <w:ilvl w:val="0"/>
-          <w:numId w:val="14"/>
-        </w:numPr>
-        <w:shd w:val="clear" w:color="auto" w:fill="FFFFFF"/>
-        <w:spacing w:beforeAutospacing="1" w:afterAutospacing="1" w:line="240" w:lineRule="auto"/>
-        <w:rPr>
-          <w:rFonts w:ascii="Times New Roman" w:eastAsia="Times New Roman" w:hAnsi="Times New Roman" w:cs="Times New Roman"/>
-          <w:lang w:eastAsia="en-AU"/>
-        </w:rPr>
-      </w:pPr>
-      <w:r>
-        <w:rPr>
-          <w:rFonts w:ascii="Times New Roman" w:eastAsia="Times New Roman" w:hAnsi="Times New Roman" w:cs="Times New Roman"/>
-          <w:lang w:eastAsia="en-AU"/>
-        </w:rPr>
-        <w:t>Build Landlord Plan – add hobbies like woodworking</w:t>
-      </w:r>
-    </w:p>
-    <w:p>
-      <w:pPr>
-        <w:pStyle w:val="ListParagraph"/>
-        <w:numPr>
-          <w:ilvl w:val="1"/>
-          <w:numId w:val="14"/>
-        </w:numPr>
-        <w:shd w:val="clear" w:color="auto" w:fill="FFFFFF"/>
-        <w:spacing w:beforeAutospacing="1" w:afterAutospacing="1" w:line="240" w:lineRule="auto"/>
-        <w:rPr>
-          <w:rFonts w:ascii="Times New Roman" w:eastAsia="Times New Roman" w:hAnsi="Times New Roman" w:cs="Times New Roman"/>
-          <w:lang w:eastAsia="en-AU"/>
-        </w:rPr>
-      </w:pPr>
-    </w:p>
-    <w:p>
-      <w:pPr>
-        <w:shd w:val="clear" w:color="auto" w:fill="FFFFFF"/>
-        <w:spacing w:beforeAutospacing="1" w:afterAutospacing="1" w:line="240" w:lineRule="auto"/>
-        <w:rPr>
-          <w:rFonts w:ascii="Times New Roman" w:eastAsia="Times New Roman" w:hAnsi="Times New Roman" w:cs="Times New Roman"/>
-          <w:lang w:eastAsia="en-AU"/>
-        </w:rPr>
-      </w:pPr>
     </w:p>
     <w:p>
       <w:pPr>
@@ -22169,7 +22238,7 @@
 </file>
 
 <file path=customXml/itemProps1.xml><?xml version="1.0" encoding="utf-8"?>
-<ds:datastoreItem xmlns:ds="http://schemas.openxmlformats.org/officeDocument/2006/customXml" ds:itemID="{A71AC105-3EA3-42C7-8EB7-4162B7BE4E4C}">
+<ds:datastoreItem xmlns:ds="http://schemas.openxmlformats.org/officeDocument/2006/customXml" ds:itemID="{DF75452B-4ACB-4F14-B4F8-2B54EC088B28}">
   <ds:schemaRefs>
     <ds:schemaRef ds:uri="http://schemas.openxmlformats.org/officeDocument/2006/bibliography"/>
   </ds:schemaRefs>

</xml_diff>

<commit_message>
[Fixing an error where a ClassName was wrongly removed]
</commit_message>
<xml_diff>
--- a/Programming Diary.docx
+++ b/Programming Diary.docx
@@ -1223,12 +1223,14 @@
         <w:spacing w:beforeAutospacing="1" w:afterAutospacing="1" w:line="240" w:lineRule="auto"/>
         <w:rPr>
           <w:rFonts w:ascii="Times New Roman" w:eastAsia="Times New Roman" w:hAnsi="Times New Roman" w:cs="Times New Roman"/>
-          <w:lang w:eastAsia="en-AU"/>
-        </w:rPr>
-      </w:pPr>
-      <w:r>
-        <w:rPr>
-          <w:rFonts w:ascii="Times New Roman" w:eastAsia="Times New Roman" w:hAnsi="Times New Roman" w:cs="Times New Roman"/>
+          <w:strike/>
+          <w:lang w:eastAsia="en-AU"/>
+        </w:rPr>
+      </w:pPr>
+      <w:r>
+        <w:rPr>
+          <w:rFonts w:ascii="Times New Roman" w:eastAsia="Times New Roman" w:hAnsi="Times New Roman" w:cs="Times New Roman"/>
+          <w:strike/>
           <w:lang w:eastAsia="en-AU"/>
         </w:rPr>
         <w:t>Burger icon is half finished, this needs fixing,</w:t>
@@ -1487,12 +1489,14 @@
         <w:spacing w:beforeAutospacing="1" w:afterAutospacing="1" w:line="240" w:lineRule="auto"/>
         <w:rPr>
           <w:rFonts w:ascii="Times New Roman" w:eastAsia="Times New Roman" w:hAnsi="Times New Roman" w:cs="Times New Roman"/>
-          <w:lang w:eastAsia="en-AU"/>
-        </w:rPr>
-      </w:pPr>
-      <w:r>
-        <w:rPr>
-          <w:rFonts w:ascii="Times New Roman" w:eastAsia="Times New Roman" w:hAnsi="Times New Roman" w:cs="Times New Roman"/>
+          <w:strike/>
+          <w:lang w:eastAsia="en-AU"/>
+        </w:rPr>
+      </w:pPr>
+      <w:r>
+        <w:rPr>
+          <w:rFonts w:ascii="Times New Roman" w:eastAsia="Times New Roman" w:hAnsi="Times New Roman" w:cs="Times New Roman"/>
+          <w:strike/>
           <w:lang w:eastAsia="en-AU"/>
         </w:rPr>
         <w:t>Make Both Headers Responsive, and hide Mobile Header with Desktop Header</w:t>
@@ -1700,15 +1704,17 @@
         <w:spacing w:beforeAutospacing="1" w:afterAutospacing="1" w:line="240" w:lineRule="auto"/>
         <w:rPr>
           <w:rFonts w:ascii="Times New Roman" w:eastAsia="Times New Roman" w:hAnsi="Times New Roman" w:cs="Times New Roman"/>
+          <w:lang w:eastAsia="en-AU"/>
+        </w:rPr>
+      </w:pPr>
+      <w:r>
+        <w:rPr>
           <w:strike/>
-          <w:lang w:eastAsia="en-AU"/>
-        </w:rPr>
-      </w:pPr>
-      <w:r>
-        <w:rPr>
-          <w:strike/>
-        </w:rPr>
-        <w:t>Finished, but keep for reference for now.</w:t>
+        </w:rPr>
+        <w:t>Finished, but keep for reference for now</w:t>
+      </w:r>
+      <w:r>
+        <w:t>.</w:t>
       </w:r>
     </w:p>
     <w:p>
@@ -1722,29 +1728,42 @@
         <w:spacing w:beforeAutospacing="1" w:afterAutospacing="1" w:line="240" w:lineRule="auto"/>
         <w:rPr>
           <w:rFonts w:ascii="Times New Roman" w:eastAsia="Times New Roman" w:hAnsi="Times New Roman" w:cs="Times New Roman"/>
-          <w:lang w:eastAsia="en-AU"/>
-        </w:rPr>
-      </w:pPr>
-      <w:r>
-        <w:t>I have b</w:t>
-      </w:r>
-      <w:r>
-        <w:t xml:space="preserve">uilt the Hamburger </w:t>
+          <w:strike/>
+          <w:lang w:eastAsia="en-AU"/>
+        </w:rPr>
+      </w:pPr>
+      <w:r>
+        <w:rPr>
+          <w:strike/>
+        </w:rPr>
+        <w:t xml:space="preserve">I have built the Hamburger </w:t>
       </w:r>
       <w:proofErr w:type="spellStart"/>
       <w:r>
+        <w:rPr>
+          <w:strike/>
+        </w:rPr>
         <w:t>Nav</w:t>
       </w:r>
       <w:proofErr w:type="spellEnd"/>
       <w:r>
+        <w:rPr>
+          <w:strike/>
+        </w:rPr>
         <w:t xml:space="preserve"> Tool, but now I need to make it responsive and work in harmony with the current Desktop </w:t>
       </w:r>
       <w:proofErr w:type="spellStart"/>
       <w:r>
+        <w:rPr>
+          <w:strike/>
+        </w:rPr>
         <w:t>Nav</w:t>
       </w:r>
       <w:proofErr w:type="spellEnd"/>
       <w:r>
+        <w:rPr>
+          <w:strike/>
+        </w:rPr>
         <w:t xml:space="preserve"> Tool</w:t>
       </w:r>
     </w:p>
@@ -1795,10 +1814,14 @@
         <w:spacing w:beforeAutospacing="1" w:afterAutospacing="1" w:line="240" w:lineRule="auto"/>
         <w:rPr>
           <w:rFonts w:ascii="Times New Roman" w:eastAsia="Times New Roman" w:hAnsi="Times New Roman" w:cs="Times New Roman"/>
-          <w:lang w:eastAsia="en-AU"/>
-        </w:rPr>
-      </w:pPr>
-      <w:r>
+          <w:strike/>
+          <w:lang w:eastAsia="en-AU"/>
+        </w:rPr>
+      </w:pPr>
+      <w:r>
+        <w:rPr>
+          <w:strike/>
+        </w:rPr>
         <w:t>Need to look up how to make Styled Components Responsive, to make the Hamburger responsive.</w:t>
       </w:r>
     </w:p>
@@ -1813,14 +1836,56 @@
         <w:spacing w:beforeAutospacing="1" w:afterAutospacing="1" w:line="240" w:lineRule="auto"/>
         <w:rPr>
           <w:rFonts w:ascii="Times New Roman" w:eastAsia="Times New Roman" w:hAnsi="Times New Roman" w:cs="Times New Roman"/>
-          <w:lang w:eastAsia="en-AU"/>
-        </w:rPr>
-      </w:pPr>
-      <w:r>
+          <w:strike/>
+          <w:lang w:eastAsia="en-AU"/>
+        </w:rPr>
+      </w:pPr>
+      <w:r>
+        <w:rPr>
+          <w:strike/>
+        </w:rPr>
         <w:t>Links are currently not working, link them up to the correct pages</w:t>
       </w:r>
-      <w:bookmarkStart w:id="1" w:name="_GoBack"/>
-      <w:bookmarkEnd w:id="1"/>
+    </w:p>
+    <w:p>
+      <w:pPr>
+        <w:pStyle w:val="ListParagraph"/>
+        <w:numPr>
+          <w:ilvl w:val="1"/>
+          <w:numId w:val="14"/>
+        </w:numPr>
+        <w:shd w:val="clear" w:color="auto" w:fill="FFFFFF"/>
+        <w:spacing w:beforeAutospacing="1" w:afterAutospacing="1" w:line="240" w:lineRule="auto"/>
+        <w:rPr>
+          <w:rFonts w:ascii="Times New Roman" w:eastAsia="Times New Roman" w:hAnsi="Times New Roman" w:cs="Times New Roman"/>
+          <w:strike/>
+          <w:lang w:eastAsia="en-AU"/>
+        </w:rPr>
+      </w:pPr>
+      <w:r>
+        <w:rPr>
+          <w:strike/>
+        </w:rPr>
+        <w:t>Need to change Hamburgers positon, as it is currently cropping over the gallery images.</w:t>
+      </w:r>
+    </w:p>
+    <w:p>
+      <w:pPr>
+        <w:pStyle w:val="ListParagraph"/>
+        <w:numPr>
+          <w:ilvl w:val="1"/>
+          <w:numId w:val="14"/>
+        </w:numPr>
+        <w:shd w:val="clear" w:color="auto" w:fill="FFFFFF"/>
+        <w:spacing w:beforeAutospacing="1" w:afterAutospacing="1" w:line="240" w:lineRule="auto"/>
+        <w:rPr>
+          <w:rFonts w:ascii="Times New Roman" w:eastAsia="Times New Roman" w:hAnsi="Times New Roman" w:cs="Times New Roman"/>
+          <w:lang w:eastAsia="en-AU"/>
+        </w:rPr>
+      </w:pPr>
+      <w:r>
+        <w:t>Need to test website on mobile device</w:t>
+      </w:r>
     </w:p>
     <w:p>
       <w:pPr>
@@ -1865,6 +1930,8 @@
         </w:rPr>
         <w:t>Gallery Page</w:t>
       </w:r>
+      <w:bookmarkStart w:id="1" w:name="_GoBack"/>
+      <w:bookmarkEnd w:id="1"/>
     </w:p>
     <w:p>
       <w:pPr>
@@ -22238,7 +22305,7 @@
 </file>
 
 <file path=customXml/itemProps1.xml><?xml version="1.0" encoding="utf-8"?>
-<ds:datastoreItem xmlns:ds="http://schemas.openxmlformats.org/officeDocument/2006/customXml" ds:itemID="{DF75452B-4ACB-4F14-B4F8-2B54EC088B28}">
+<ds:datastoreItem xmlns:ds="http://schemas.openxmlformats.org/officeDocument/2006/customXml" ds:itemID="{830396D2-9380-46A4-8BB9-69F5CE4EE006}">
   <ds:schemaRefs>
     <ds:schemaRef ds:uri="http://schemas.openxmlformats.org/officeDocument/2006/bibliography"/>
   </ds:schemaRefs>

</xml_diff>

<commit_message>
[resized Copyright text, as it was too big on Desktop Sites]
</commit_message>
<xml_diff>
--- a/Programming Diary.docx
+++ b/Programming Diary.docx
@@ -34,6 +34,7 @@
           <w:r>
             <w:t>Contents</w:t>
           </w:r>
+          <w:bookmarkStart w:id="1" w:name="_GoBack"/>
           <w:bookmarkEnd w:id="0"/>
         </w:p>
         <w:p>
@@ -1007,6 +1008,53 @@
         <w:spacing w:beforeAutospacing="1" w:afterAutospacing="1" w:line="240" w:lineRule="auto"/>
         <w:rPr>
           <w:rFonts w:ascii="Times New Roman" w:eastAsia="Times New Roman" w:hAnsi="Times New Roman" w:cs="Times New Roman"/>
+          <w:lang w:eastAsia="en-AU"/>
+        </w:rPr>
+      </w:pPr>
+      <w:r>
+        <w:rPr>
+          <w:rFonts w:ascii="Times New Roman" w:eastAsia="Times New Roman" w:hAnsi="Times New Roman" w:cs="Times New Roman"/>
+          <w:lang w:eastAsia="en-AU"/>
+        </w:rPr>
+        <w:t xml:space="preserve">Handle inbound calls, help assist customers with their queries ranging from product knowledge, to authenticating them to give them personal details and assist them with their accounts. Handling complaints with a polite manner, which often </w:t>
+      </w:r>
+      <w:r>
+        <w:rPr>
+          <w:rFonts w:ascii="Times New Roman" w:eastAsia="Times New Roman" w:hAnsi="Times New Roman" w:cs="Times New Roman"/>
+          <w:lang w:eastAsia="en-AU"/>
+        </w:rPr>
+        <w:t>helped</w:t>
+      </w:r>
+      <w:r>
+        <w:rPr>
+          <w:rFonts w:ascii="Times New Roman" w:eastAsia="Times New Roman" w:hAnsi="Times New Roman" w:cs="Times New Roman"/>
+          <w:lang w:eastAsia="en-AU"/>
+        </w:rPr>
+        <w:t xml:space="preserve"> calm down quite irate customers. Accomplishment: Worked on many teams within the company, such as Administration and the Webchat</w:t>
+      </w:r>
+      <w:proofErr w:type="gramStart"/>
+      <w:r>
+        <w:rPr>
+          <w:rFonts w:ascii="Times New Roman" w:eastAsia="Times New Roman" w:hAnsi="Times New Roman" w:cs="Times New Roman"/>
+          <w:lang w:eastAsia="en-AU"/>
+        </w:rPr>
+        <w:t>  service</w:t>
+      </w:r>
+      <w:proofErr w:type="gramEnd"/>
+      <w:r>
+        <w:rPr>
+          <w:rFonts w:ascii="Times New Roman" w:eastAsia="Times New Roman" w:hAnsi="Times New Roman" w:cs="Times New Roman"/>
+          <w:lang w:eastAsia="en-AU"/>
+        </w:rPr>
+        <w:t>. Accomplishment: Received employee of the month within team during first month of work.  </w:t>
+      </w:r>
+    </w:p>
+    <w:p>
+      <w:pPr>
+        <w:shd w:val="clear" w:color="auto" w:fill="FFFFFF"/>
+        <w:spacing w:beforeAutospacing="1" w:afterAutospacing="1" w:line="240" w:lineRule="auto"/>
+        <w:rPr>
+          <w:rFonts w:ascii="Times New Roman" w:eastAsia="Times New Roman" w:hAnsi="Times New Roman" w:cs="Times New Roman"/>
           <w:b/>
           <w:lang w:eastAsia="en-AU"/>
         </w:rPr>
@@ -1078,39 +1126,7 @@
         </w:rPr>
       </w:pPr>
     </w:p>
-    <w:p>
-      <w:pPr>
-        <w:shd w:val="clear" w:color="auto" w:fill="FFFFFF"/>
-        <w:spacing w:beforeAutospacing="1" w:afterAutospacing="1" w:line="240" w:lineRule="auto"/>
-        <w:rPr>
-          <w:rFonts w:ascii="Times New Roman" w:eastAsia="Times New Roman" w:hAnsi="Times New Roman" w:cs="Times New Roman"/>
-          <w:b/>
-          <w:lang w:eastAsia="en-AU"/>
-        </w:rPr>
-      </w:pPr>
-    </w:p>
-    <w:p>
-      <w:pPr>
-        <w:shd w:val="clear" w:color="auto" w:fill="FFFFFF"/>
-        <w:spacing w:beforeAutospacing="1" w:afterAutospacing="1" w:line="240" w:lineRule="auto"/>
-        <w:rPr>
-          <w:rFonts w:ascii="Times New Roman" w:eastAsia="Times New Roman" w:hAnsi="Times New Roman" w:cs="Times New Roman"/>
-          <w:b/>
-          <w:lang w:eastAsia="en-AU"/>
-        </w:rPr>
-      </w:pPr>
-    </w:p>
-    <w:p>
-      <w:pPr>
-        <w:shd w:val="clear" w:color="auto" w:fill="FFFFFF"/>
-        <w:spacing w:beforeAutospacing="1" w:afterAutospacing="1" w:line="240" w:lineRule="auto"/>
-        <w:rPr>
-          <w:rFonts w:ascii="Times New Roman" w:eastAsia="Times New Roman" w:hAnsi="Times New Roman" w:cs="Times New Roman"/>
-          <w:b/>
-          <w:lang w:eastAsia="en-AU"/>
-        </w:rPr>
-      </w:pPr>
-    </w:p>
+    <w:bookmarkEnd w:id="1"/>
     <w:p>
       <w:pPr>
         <w:shd w:val="clear" w:color="auto" w:fill="FFFFFF"/>
@@ -1231,15 +1247,35 @@
         <w:spacing w:beforeAutospacing="1" w:afterAutospacing="1" w:line="240" w:lineRule="auto"/>
         <w:rPr>
           <w:rFonts w:ascii="Times New Roman" w:eastAsia="Times New Roman" w:hAnsi="Times New Roman" w:cs="Times New Roman"/>
-          <w:lang w:eastAsia="en-AU"/>
-        </w:rPr>
-      </w:pPr>
-      <w:r>
-        <w:rPr>
-          <w:rFonts w:ascii="Times New Roman" w:eastAsia="Times New Roman" w:hAnsi="Times New Roman" w:cs="Times New Roman"/>
-          <w:lang w:eastAsia="en-AU"/>
-        </w:rPr>
-        <w:t>Hamburger Bar isn’t hiding its contents, just displaying all over</w:t>
+          <w:strike/>
+          <w:lang w:eastAsia="en-AU"/>
+        </w:rPr>
+      </w:pPr>
+      <w:r>
+        <w:rPr>
+          <w:rFonts w:ascii="Times New Roman" w:eastAsia="Times New Roman" w:hAnsi="Times New Roman" w:cs="Times New Roman"/>
+          <w:strike/>
+          <w:lang w:eastAsia="en-AU"/>
+        </w:rPr>
+        <w:t xml:space="preserve">The Desktop </w:t>
+      </w:r>
+      <w:proofErr w:type="spellStart"/>
+      <w:r>
+        <w:rPr>
+          <w:rFonts w:ascii="Times New Roman" w:eastAsia="Times New Roman" w:hAnsi="Times New Roman" w:cs="Times New Roman"/>
+          <w:strike/>
+          <w:lang w:eastAsia="en-AU"/>
+        </w:rPr>
+        <w:t>Nav</w:t>
+      </w:r>
+      <w:proofErr w:type="spellEnd"/>
+      <w:r>
+        <w:rPr>
+          <w:rFonts w:ascii="Times New Roman" w:eastAsia="Times New Roman" w:hAnsi="Times New Roman" w:cs="Times New Roman"/>
+          <w:strike/>
+          <w:lang w:eastAsia="en-AU"/>
+        </w:rPr>
+        <w:t xml:space="preserve"> is displaying without CSS on the Mobile version. (Deleted a Class by mistake)</w:t>
       </w:r>
     </w:p>
     <w:p>
@@ -1260,28 +1296,25 @@
       <w:r>
         <w:rPr>
           <w:rFonts w:ascii="Times New Roman" w:eastAsia="Times New Roman" w:hAnsi="Times New Roman" w:cs="Times New Roman"/>
+          <w:lang w:eastAsia="en-AU"/>
+        </w:rPr>
+        <w:t>T</w:t>
+      </w:r>
+      <w:r>
+        <w:rPr>
+          <w:rFonts w:ascii="Times New Roman" w:eastAsia="Times New Roman" w:hAnsi="Times New Roman" w:cs="Times New Roman"/>
           <w:strike/>
           <w:lang w:eastAsia="en-AU"/>
         </w:rPr>
-        <w:t xml:space="preserve">The Desktop </w:t>
-      </w:r>
-      <w:proofErr w:type="spellStart"/>
+        <w:t>he text at the bottom of the About Us page is cropped over by the footer.</w:t>
+      </w:r>
       <w:r>
         <w:rPr>
           <w:rFonts w:ascii="Times New Roman" w:eastAsia="Times New Roman" w:hAnsi="Times New Roman" w:cs="Times New Roman"/>
           <w:strike/>
           <w:lang w:eastAsia="en-AU"/>
         </w:rPr>
-        <w:t>Nav</w:t>
-      </w:r>
-      <w:proofErr w:type="spellEnd"/>
-      <w:r>
-        <w:rPr>
-          <w:rFonts w:ascii="Times New Roman" w:eastAsia="Times New Roman" w:hAnsi="Times New Roman" w:cs="Times New Roman"/>
-          <w:strike/>
-          <w:lang w:eastAsia="en-AU"/>
-        </w:rPr>
-        <w:t xml:space="preserve"> is displaying without CSS on the Mobile version. (Deleted a Class by mistake)</w:t>
+        <w:t xml:space="preserve"> (Fixed when making text responsive.)</w:t>
       </w:r>
     </w:p>
     <w:p>
@@ -1295,15 +1328,103 @@
         <w:spacing w:beforeAutospacing="1" w:afterAutospacing="1" w:line="240" w:lineRule="auto"/>
         <w:rPr>
           <w:rFonts w:ascii="Times New Roman" w:eastAsia="Times New Roman" w:hAnsi="Times New Roman" w:cs="Times New Roman"/>
-          <w:lang w:eastAsia="en-AU"/>
-        </w:rPr>
-      </w:pPr>
-      <w:r>
-        <w:rPr>
-          <w:rFonts w:ascii="Times New Roman" w:eastAsia="Times New Roman" w:hAnsi="Times New Roman" w:cs="Times New Roman"/>
-          <w:lang w:eastAsia="en-AU"/>
-        </w:rPr>
-        <w:t>The text at the bottom of the About Us page is cropped over by the footer.</w:t>
+          <w:strike/>
+          <w:lang w:eastAsia="en-AU"/>
+        </w:rPr>
+      </w:pPr>
+      <w:r>
+        <w:rPr>
+          <w:rFonts w:ascii="Times New Roman" w:eastAsia="Times New Roman" w:hAnsi="Times New Roman" w:cs="Times New Roman"/>
+          <w:strike/>
+          <w:lang w:eastAsia="en-AU"/>
+        </w:rPr>
+        <w:t xml:space="preserve">When viewed in Desktop mode on Mobile the Welcome Page Logo Image is located weirdly to the Right. I only find this error when on mobile, which leads me to believe </w:t>
+      </w:r>
+      <w:proofErr w:type="spellStart"/>
+      <w:proofErr w:type="gramStart"/>
+      <w:r>
+        <w:rPr>
+          <w:rFonts w:ascii="Times New Roman" w:eastAsia="Times New Roman" w:hAnsi="Times New Roman" w:cs="Times New Roman"/>
+          <w:strike/>
+          <w:lang w:eastAsia="en-AU"/>
+        </w:rPr>
+        <w:t>its</w:t>
+      </w:r>
+      <w:proofErr w:type="spellEnd"/>
+      <w:proofErr w:type="gramEnd"/>
+      <w:r>
+        <w:rPr>
+          <w:rFonts w:ascii="Times New Roman" w:eastAsia="Times New Roman" w:hAnsi="Times New Roman" w:cs="Times New Roman"/>
+          <w:strike/>
+          <w:lang w:eastAsia="en-AU"/>
+        </w:rPr>
+        <w:t xml:space="preserve"> due to the added height of the mobile screen compared to the desktop.</w:t>
+      </w:r>
+      <w:r>
+        <w:rPr>
+          <w:rFonts w:ascii="Times New Roman" w:eastAsia="Times New Roman" w:hAnsi="Times New Roman" w:cs="Times New Roman"/>
+          <w:strike/>
+          <w:lang w:eastAsia="en-AU"/>
+        </w:rPr>
+        <w:t xml:space="preserve"> (I changed rem and pixels to </w:t>
+      </w:r>
+      <w:proofErr w:type="spellStart"/>
+      <w:r>
+        <w:rPr>
+          <w:rFonts w:ascii="Times New Roman" w:eastAsia="Times New Roman" w:hAnsi="Times New Roman" w:cs="Times New Roman"/>
+          <w:strike/>
+          <w:lang w:eastAsia="en-AU"/>
+        </w:rPr>
+        <w:t>Vh</w:t>
+      </w:r>
+      <w:proofErr w:type="spellEnd"/>
+      <w:r>
+        <w:rPr>
+          <w:rFonts w:ascii="Times New Roman" w:eastAsia="Times New Roman" w:hAnsi="Times New Roman" w:cs="Times New Roman"/>
+          <w:strike/>
+          <w:lang w:eastAsia="en-AU"/>
+        </w:rPr>
+        <w:t xml:space="preserve"> and </w:t>
+      </w:r>
+      <w:proofErr w:type="spellStart"/>
+      <w:r>
+        <w:rPr>
+          <w:rFonts w:ascii="Times New Roman" w:eastAsia="Times New Roman" w:hAnsi="Times New Roman" w:cs="Times New Roman"/>
+          <w:strike/>
+          <w:lang w:eastAsia="en-AU"/>
+        </w:rPr>
+        <w:t>Vw</w:t>
+      </w:r>
+      <w:proofErr w:type="spellEnd"/>
+      <w:r>
+        <w:rPr>
+          <w:rFonts w:ascii="Times New Roman" w:eastAsia="Times New Roman" w:hAnsi="Times New Roman" w:cs="Times New Roman"/>
+          <w:strike/>
+          <w:lang w:eastAsia="en-AU"/>
+        </w:rPr>
+        <w:t xml:space="preserve"> so the text and objects change due to the viewport, this fixed the problem.</w:t>
+      </w:r>
+    </w:p>
+    <w:p>
+      <w:pPr>
+        <w:pStyle w:val="ListParagraph"/>
+        <w:numPr>
+          <w:ilvl w:val="0"/>
+          <w:numId w:val="14"/>
+        </w:numPr>
+        <w:shd w:val="clear" w:color="auto" w:fill="FFFFFF"/>
+        <w:spacing w:beforeAutospacing="1" w:afterAutospacing="1" w:line="240" w:lineRule="auto"/>
+        <w:rPr>
+          <w:rFonts w:ascii="Times New Roman" w:eastAsia="Times New Roman" w:hAnsi="Times New Roman" w:cs="Times New Roman"/>
+          <w:lang w:eastAsia="en-AU"/>
+        </w:rPr>
+      </w:pPr>
+      <w:r>
+        <w:rPr>
+          <w:rFonts w:ascii="Times New Roman" w:eastAsia="Times New Roman" w:hAnsi="Times New Roman" w:cs="Times New Roman"/>
+          <w:lang w:eastAsia="en-AU"/>
+        </w:rPr>
+        <w:t>Build Welcome Page</w:t>
       </w:r>
     </w:p>
     <w:p>
@@ -1317,20 +1438,23 @@
         <w:spacing w:beforeAutospacing="1" w:afterAutospacing="1" w:line="240" w:lineRule="auto"/>
         <w:rPr>
           <w:rFonts w:ascii="Times New Roman" w:eastAsia="Times New Roman" w:hAnsi="Times New Roman" w:cs="Times New Roman"/>
-          <w:lang w:eastAsia="en-AU"/>
-        </w:rPr>
-      </w:pPr>
-      <w:r>
-        <w:rPr>
-          <w:rFonts w:ascii="Times New Roman" w:eastAsia="Times New Roman" w:hAnsi="Times New Roman" w:cs="Times New Roman"/>
-          <w:lang w:eastAsia="en-AU"/>
-        </w:rPr>
-        <w:t xml:space="preserve">The contents of the Hamburger </w:t>
+          <w:strike/>
+          <w:lang w:eastAsia="en-AU"/>
+        </w:rPr>
+      </w:pPr>
+      <w:r>
+        <w:rPr>
+          <w:rFonts w:ascii="Times New Roman" w:eastAsia="Times New Roman" w:hAnsi="Times New Roman" w:cs="Times New Roman"/>
+          <w:strike/>
+          <w:lang w:eastAsia="en-AU"/>
+        </w:rPr>
+        <w:t xml:space="preserve">Landing Page is hidden in the Title </w:t>
       </w:r>
       <w:proofErr w:type="spellStart"/>
       <w:r>
         <w:rPr>
           <w:rFonts w:ascii="Times New Roman" w:eastAsia="Times New Roman" w:hAnsi="Times New Roman" w:cs="Times New Roman"/>
+          <w:strike/>
           <w:lang w:eastAsia="en-AU"/>
         </w:rPr>
         <w:t>Nav</w:t>
@@ -1339,9 +1463,10 @@
       <w:r>
         <w:rPr>
           <w:rFonts w:ascii="Times New Roman" w:eastAsia="Times New Roman" w:hAnsi="Times New Roman" w:cs="Times New Roman"/>
-          <w:lang w:eastAsia="en-AU"/>
-        </w:rPr>
-        <w:t xml:space="preserve"> don’t scroll</w:t>
+          <w:strike/>
+          <w:lang w:eastAsia="en-AU"/>
+        </w:rPr>
+        <w:t xml:space="preserve"> Component</w:t>
       </w:r>
     </w:p>
     <w:p>
@@ -1355,33 +1480,247 @@
         <w:spacing w:beforeAutospacing="1" w:afterAutospacing="1" w:line="240" w:lineRule="auto"/>
         <w:rPr>
           <w:rFonts w:ascii="Times New Roman" w:eastAsia="Times New Roman" w:hAnsi="Times New Roman" w:cs="Times New Roman"/>
-          <w:lang w:eastAsia="en-AU"/>
-        </w:rPr>
-      </w:pPr>
-      <w:r>
-        <w:rPr>
-          <w:rFonts w:ascii="Times New Roman" w:eastAsia="Times New Roman" w:hAnsi="Times New Roman" w:cs="Times New Roman"/>
-          <w:lang w:eastAsia="en-AU"/>
-        </w:rPr>
-        <w:t xml:space="preserve">When viewed in Desktop mode on Mobile the Welcome Page Logo Image is located weirdly to the Right. I only find this error when on mobile, which leads me to believe </w:t>
+          <w:strike/>
+          <w:lang w:eastAsia="en-AU"/>
+        </w:rPr>
+      </w:pPr>
+      <w:r>
+        <w:rPr>
+          <w:rFonts w:ascii="Times New Roman" w:eastAsia="Times New Roman" w:hAnsi="Times New Roman" w:cs="Times New Roman"/>
+          <w:strike/>
+          <w:lang w:eastAsia="en-AU"/>
+        </w:rPr>
+        <w:t>Burger icon is half finished, this needs fixing,</w:t>
+      </w:r>
+    </w:p>
+    <w:p>
+      <w:pPr>
+        <w:pStyle w:val="ListParagraph"/>
+        <w:numPr>
+          <w:ilvl w:val="1"/>
+          <w:numId w:val="14"/>
+        </w:numPr>
+        <w:shd w:val="clear" w:color="auto" w:fill="FFFFFF"/>
+        <w:spacing w:beforeAutospacing="1" w:afterAutospacing="1" w:line="240" w:lineRule="auto"/>
+        <w:rPr>
+          <w:rFonts w:ascii="Times New Roman" w:eastAsia="Times New Roman" w:hAnsi="Times New Roman" w:cs="Times New Roman"/>
+          <w:strike/>
+          <w:lang w:eastAsia="en-AU"/>
+        </w:rPr>
+      </w:pPr>
+      <w:r>
+        <w:rPr>
+          <w:rFonts w:ascii="Times New Roman" w:eastAsia="Times New Roman" w:hAnsi="Times New Roman" w:cs="Times New Roman"/>
+          <w:strike/>
+          <w:lang w:eastAsia="en-AU"/>
+        </w:rPr>
+        <w:t xml:space="preserve">Make Welcome Page Image, </w:t>
       </w:r>
       <w:proofErr w:type="spellStart"/>
-      <w:proofErr w:type="gramStart"/>
-      <w:r>
-        <w:rPr>
-          <w:rFonts w:ascii="Times New Roman" w:eastAsia="Times New Roman" w:hAnsi="Times New Roman" w:cs="Times New Roman"/>
-          <w:lang w:eastAsia="en-AU"/>
-        </w:rPr>
-        <w:t>its</w:t>
+      <w:r>
+        <w:rPr>
+          <w:rFonts w:ascii="Times New Roman" w:eastAsia="Times New Roman" w:hAnsi="Times New Roman" w:cs="Times New Roman"/>
+          <w:strike/>
+          <w:lang w:eastAsia="en-AU"/>
+        </w:rPr>
+        <w:t>Nav</w:t>
       </w:r>
       <w:proofErr w:type="spellEnd"/>
-      <w:proofErr w:type="gramEnd"/>
-      <w:r>
-        <w:rPr>
-          <w:rFonts w:ascii="Times New Roman" w:eastAsia="Times New Roman" w:hAnsi="Times New Roman" w:cs="Times New Roman"/>
-          <w:lang w:eastAsia="en-AU"/>
-        </w:rPr>
-        <w:t xml:space="preserve"> due to the added height of the mobile screen compared to the desktop.</w:t>
+      <w:r>
+        <w:rPr>
+          <w:rFonts w:ascii="Times New Roman" w:eastAsia="Times New Roman" w:hAnsi="Times New Roman" w:cs="Times New Roman"/>
+          <w:strike/>
+          <w:lang w:eastAsia="en-AU"/>
+        </w:rPr>
+        <w:t xml:space="preserve"> and Title responsive</w:t>
+      </w:r>
+      <w:r>
+        <w:rPr>
+          <w:rFonts w:ascii="Times New Roman" w:eastAsia="Times New Roman" w:hAnsi="Times New Roman" w:cs="Times New Roman"/>
+          <w:strike/>
+          <w:lang w:eastAsia="en-AU"/>
+        </w:rPr>
+        <w:t xml:space="preserve"> (</w:t>
+      </w:r>
+      <w:r>
+        <w:rPr>
+          <w:rFonts w:ascii="Times New Roman" w:eastAsia="Times New Roman" w:hAnsi="Times New Roman" w:cs="Times New Roman"/>
+          <w:b/>
+          <w:strike/>
+          <w:u w:val="single"/>
+          <w:lang w:eastAsia="en-AU"/>
+        </w:rPr>
+        <w:t>Halfway:</w:t>
+      </w:r>
+      <w:r>
+        <w:rPr>
+          <w:rFonts w:ascii="Times New Roman" w:eastAsia="Times New Roman" w:hAnsi="Times New Roman" w:cs="Times New Roman"/>
+          <w:strike/>
+          <w:lang w:eastAsia="en-AU"/>
+        </w:rPr>
+        <w:t xml:space="preserve"> </w:t>
+      </w:r>
+      <w:r>
+        <w:rPr>
+          <w:rFonts w:ascii="Times New Roman" w:eastAsia="Times New Roman" w:hAnsi="Times New Roman" w:cs="Times New Roman"/>
+          <w:strike/>
+          <w:lang w:eastAsia="en-AU"/>
+        </w:rPr>
+        <w:t xml:space="preserve">Title and </w:t>
+      </w:r>
+      <w:proofErr w:type="spellStart"/>
+      <w:r>
+        <w:rPr>
+          <w:rFonts w:ascii="Times New Roman" w:eastAsia="Times New Roman" w:hAnsi="Times New Roman" w:cs="Times New Roman"/>
+          <w:strike/>
+          <w:lang w:eastAsia="en-AU"/>
+        </w:rPr>
+        <w:t>Nav</w:t>
+      </w:r>
+      <w:proofErr w:type="spellEnd"/>
+      <w:r>
+        <w:rPr>
+          <w:rFonts w:ascii="Times New Roman" w:eastAsia="Times New Roman" w:hAnsi="Times New Roman" w:cs="Times New Roman"/>
+          <w:strike/>
+          <w:lang w:eastAsia="en-AU"/>
+        </w:rPr>
+        <w:t xml:space="preserve"> have been done, but struggling to move Image horizontally.)</w:t>
+      </w:r>
+    </w:p>
+    <w:p>
+      <w:pPr>
+        <w:pStyle w:val="ListParagraph"/>
+        <w:numPr>
+          <w:ilvl w:val="1"/>
+          <w:numId w:val="14"/>
+        </w:numPr>
+        <w:shd w:val="clear" w:color="auto" w:fill="FFFFFF"/>
+        <w:spacing w:beforeAutospacing="1" w:afterAutospacing="1" w:line="240" w:lineRule="auto"/>
+        <w:rPr>
+          <w:rFonts w:ascii="Times New Roman" w:eastAsia="Times New Roman" w:hAnsi="Times New Roman" w:cs="Times New Roman"/>
+          <w:strike/>
+          <w:lang w:eastAsia="en-AU"/>
+        </w:rPr>
+      </w:pPr>
+      <w:r>
+        <w:rPr>
+          <w:rFonts w:ascii="Times New Roman" w:eastAsia="Times New Roman" w:hAnsi="Times New Roman" w:cs="Times New Roman"/>
+          <w:strike/>
+          <w:lang w:eastAsia="en-AU"/>
+        </w:rPr>
+        <w:t xml:space="preserve">Need to make Welcome Image and Welcome </w:t>
+      </w:r>
+      <w:proofErr w:type="spellStart"/>
+      <w:r>
+        <w:rPr>
+          <w:rFonts w:ascii="Times New Roman" w:eastAsia="Times New Roman" w:hAnsi="Times New Roman" w:cs="Times New Roman"/>
+          <w:strike/>
+          <w:lang w:eastAsia="en-AU"/>
+        </w:rPr>
+        <w:t>Nav</w:t>
+      </w:r>
+      <w:proofErr w:type="spellEnd"/>
+      <w:r>
+        <w:rPr>
+          <w:rFonts w:ascii="Times New Roman" w:eastAsia="Times New Roman" w:hAnsi="Times New Roman" w:cs="Times New Roman"/>
+          <w:strike/>
+          <w:lang w:eastAsia="en-AU"/>
+        </w:rPr>
+        <w:t xml:space="preserve"> stay </w:t>
+      </w:r>
+      <w:proofErr w:type="spellStart"/>
+      <w:r>
+        <w:rPr>
+          <w:rFonts w:ascii="Times New Roman" w:eastAsia="Times New Roman" w:hAnsi="Times New Roman" w:cs="Times New Roman"/>
+          <w:strike/>
+          <w:lang w:eastAsia="en-AU"/>
+        </w:rPr>
+        <w:t>centered</w:t>
+      </w:r>
+      <w:proofErr w:type="spellEnd"/>
+      <w:r>
+        <w:rPr>
+          <w:rFonts w:ascii="Times New Roman" w:eastAsia="Times New Roman" w:hAnsi="Times New Roman" w:cs="Times New Roman"/>
+          <w:strike/>
+          <w:lang w:eastAsia="en-AU"/>
+        </w:rPr>
+        <w:t xml:space="preserve"> in the mobile version</w:t>
+      </w:r>
+    </w:p>
+    <w:p>
+      <w:pPr>
+        <w:pStyle w:val="ListParagraph"/>
+        <w:numPr>
+          <w:ilvl w:val="1"/>
+          <w:numId w:val="14"/>
+        </w:numPr>
+        <w:shd w:val="clear" w:color="auto" w:fill="FFFFFF"/>
+        <w:spacing w:beforeAutospacing="1" w:afterAutospacing="1" w:line="240" w:lineRule="auto"/>
+        <w:rPr>
+          <w:rFonts w:ascii="Times New Roman" w:eastAsia="Times New Roman" w:hAnsi="Times New Roman" w:cs="Times New Roman"/>
+          <w:strike/>
+          <w:lang w:eastAsia="en-AU"/>
+        </w:rPr>
+      </w:pPr>
+      <w:r>
+        <w:rPr>
+          <w:rFonts w:ascii="Times New Roman" w:eastAsia="Times New Roman" w:hAnsi="Times New Roman" w:cs="Times New Roman"/>
+          <w:strike/>
+          <w:lang w:eastAsia="en-AU"/>
+        </w:rPr>
+        <w:t>Make percentages to pi</w:t>
+      </w:r>
+      <w:r>
+        <w:rPr>
+          <w:rFonts w:ascii="Times New Roman" w:eastAsia="Times New Roman" w:hAnsi="Times New Roman" w:cs="Times New Roman"/>
+          <w:strike/>
+          <w:lang w:eastAsia="en-AU"/>
+        </w:rPr>
+        <w:t xml:space="preserve">xels or rem to prevent stuff moving around on the page when user moves. </w:t>
+      </w:r>
+      <w:r>
+        <w:rPr>
+          <w:rFonts w:ascii="Times New Roman" w:eastAsia="Times New Roman" w:hAnsi="Times New Roman" w:cs="Times New Roman"/>
+          <w:strike/>
+          <w:lang w:eastAsia="en-AU"/>
+        </w:rPr>
+        <w:t xml:space="preserve">(Maybe </w:t>
+      </w:r>
+      <w:proofErr w:type="spellStart"/>
+      <w:r>
+        <w:rPr>
+          <w:rFonts w:ascii="Times New Roman" w:eastAsia="Times New Roman" w:hAnsi="Times New Roman" w:cs="Times New Roman"/>
+          <w:strike/>
+          <w:lang w:eastAsia="en-AU"/>
+        </w:rPr>
+        <w:t>Vh</w:t>
+      </w:r>
+      <w:proofErr w:type="spellEnd"/>
+      <w:r>
+        <w:rPr>
+          <w:rFonts w:ascii="Times New Roman" w:eastAsia="Times New Roman" w:hAnsi="Times New Roman" w:cs="Times New Roman"/>
+          <w:strike/>
+          <w:lang w:eastAsia="en-AU"/>
+        </w:rPr>
+        <w:t xml:space="preserve"> and </w:t>
+      </w:r>
+      <w:proofErr w:type="spellStart"/>
+      <w:r>
+        <w:rPr>
+          <w:rFonts w:ascii="Times New Roman" w:eastAsia="Times New Roman" w:hAnsi="Times New Roman" w:cs="Times New Roman"/>
+          <w:strike/>
+          <w:lang w:eastAsia="en-AU"/>
+        </w:rPr>
+        <w:t>Vw</w:t>
+      </w:r>
+      <w:proofErr w:type="spellEnd"/>
+      <w:r>
+        <w:rPr>
+          <w:rFonts w:ascii="Times New Roman" w:eastAsia="Times New Roman" w:hAnsi="Times New Roman" w:cs="Times New Roman"/>
+          <w:strike/>
+          <w:lang w:eastAsia="en-AU"/>
+        </w:rPr>
+        <w:t xml:space="preserve"> will work better)</w:t>
       </w:r>
     </w:p>
     <w:p>
@@ -1403,7 +1742,14 @@
           <w:rFonts w:ascii="Times New Roman" w:eastAsia="Times New Roman" w:hAnsi="Times New Roman" w:cs="Times New Roman"/>
           <w:lang w:eastAsia="en-AU"/>
         </w:rPr>
-        <w:t>Build Welcome Page</w:t>
+        <w:t>R</w:t>
+      </w:r>
+      <w:r>
+        <w:rPr>
+          <w:rFonts w:ascii="Times New Roman" w:eastAsia="Times New Roman" w:hAnsi="Times New Roman" w:cs="Times New Roman"/>
+          <w:lang w:eastAsia="en-AU"/>
+        </w:rPr>
+        <w:t>esponsive design for Mobile</w:t>
       </w:r>
     </w:p>
     <w:p>
@@ -1425,23 +1771,14 @@
           <w:rFonts w:ascii="Times New Roman" w:eastAsia="Times New Roman" w:hAnsi="Times New Roman" w:cs="Times New Roman"/>
           <w:lang w:eastAsia="en-AU"/>
         </w:rPr>
-        <w:t xml:space="preserve">Landing Page is hidden in the Title </w:t>
-      </w:r>
-      <w:proofErr w:type="spellStart"/>
-      <w:r>
-        <w:rPr>
-          <w:rFonts w:ascii="Times New Roman" w:eastAsia="Times New Roman" w:hAnsi="Times New Roman" w:cs="Times New Roman"/>
-          <w:lang w:eastAsia="en-AU"/>
-        </w:rPr>
-        <w:t>Nav</w:t>
-      </w:r>
-      <w:proofErr w:type="spellEnd"/>
-      <w:r>
-        <w:rPr>
-          <w:rFonts w:ascii="Times New Roman" w:eastAsia="Times New Roman" w:hAnsi="Times New Roman" w:cs="Times New Roman"/>
-          <w:lang w:eastAsia="en-AU"/>
-        </w:rPr>
-        <w:t xml:space="preserve"> Component</w:t>
+        <w:t>Images are moved to the left, I think the best way to fix this is to shrink the images down on mobile so at least two tiles of images are seen on screen</w:t>
+      </w:r>
+      <w:r>
+        <w:rPr>
+          <w:rFonts w:ascii="Times New Roman" w:eastAsia="Times New Roman" w:hAnsi="Times New Roman" w:cs="Times New Roman"/>
+          <w:lang w:eastAsia="en-AU"/>
+        </w:rPr>
+        <w:t>.</w:t>
       </w:r>
     </w:p>
     <w:p>
@@ -1465,7 +1802,7 @@
           <w:strike/>
           <w:lang w:eastAsia="en-AU"/>
         </w:rPr>
-        <w:t>Burger icon is half finished, this needs fixing,</w:t>
+        <w:t>Make Both Headers Responsive, and hide Mobile Header with Desktop Header</w:t>
       </w:r>
     </w:p>
     <w:p>
@@ -1489,7 +1826,7 @@
           <w:strike/>
           <w:lang w:eastAsia="en-AU"/>
         </w:rPr>
-        <w:t xml:space="preserve">Make Welcome Page Image, </w:t>
+        <w:t xml:space="preserve">Rename </w:t>
       </w:r>
       <w:proofErr w:type="spellStart"/>
       <w:r>
@@ -1507,59 +1844,59 @@
           <w:strike/>
           <w:lang w:eastAsia="en-AU"/>
         </w:rPr>
-        <w:t xml:space="preserve"> and Title responsive</w:t>
-      </w:r>
-      <w:r>
-        <w:rPr>
-          <w:rFonts w:ascii="Times New Roman" w:eastAsia="Times New Roman" w:hAnsi="Times New Roman" w:cs="Times New Roman"/>
-          <w:strike/>
-          <w:lang w:eastAsia="en-AU"/>
-        </w:rPr>
-        <w:t xml:space="preserve"> (</w:t>
-      </w:r>
-      <w:r>
-        <w:rPr>
-          <w:rFonts w:ascii="Times New Roman" w:eastAsia="Times New Roman" w:hAnsi="Times New Roman" w:cs="Times New Roman"/>
-          <w:b/>
-          <w:strike/>
-          <w:u w:val="single"/>
-          <w:lang w:eastAsia="en-AU"/>
-        </w:rPr>
-        <w:t>Halfway:</w:t>
-      </w:r>
-      <w:r>
-        <w:rPr>
-          <w:rFonts w:ascii="Times New Roman" w:eastAsia="Times New Roman" w:hAnsi="Times New Roman" w:cs="Times New Roman"/>
-          <w:strike/>
+        <w:t xml:space="preserve"> tools to Mobile Header &amp; Desktop Header</w:t>
+      </w:r>
+    </w:p>
+    <w:p>
+      <w:pPr>
+        <w:pStyle w:val="ListParagraph"/>
+        <w:numPr>
+          <w:ilvl w:val="0"/>
+          <w:numId w:val="14"/>
+        </w:numPr>
+        <w:shd w:val="clear" w:color="auto" w:fill="FFFFFF"/>
+        <w:spacing w:beforeAutospacing="1" w:afterAutospacing="1" w:line="240" w:lineRule="auto"/>
+        <w:rPr>
+          <w:rFonts w:ascii="Times New Roman" w:eastAsia="Times New Roman" w:hAnsi="Times New Roman" w:cs="Times New Roman"/>
+          <w:lang w:eastAsia="en-AU"/>
+        </w:rPr>
+      </w:pPr>
+      <w:r>
+        <w:rPr>
+          <w:rFonts w:ascii="Times New Roman" w:eastAsia="Times New Roman" w:hAnsi="Times New Roman" w:cs="Times New Roman"/>
+          <w:lang w:eastAsia="en-AU"/>
+        </w:rPr>
+        <w:t>Build a new Hamburger in Gatsby</w:t>
+      </w:r>
+      <w:r>
+        <w:rPr>
+          <w:rFonts w:ascii="Times New Roman" w:eastAsia="Times New Roman" w:hAnsi="Times New Roman" w:cs="Times New Roman"/>
           <w:lang w:eastAsia="en-AU"/>
         </w:rPr>
         <w:t xml:space="preserve"> </w:t>
       </w:r>
-      <w:r>
-        <w:rPr>
-          <w:rFonts w:ascii="Times New Roman" w:eastAsia="Times New Roman" w:hAnsi="Times New Roman" w:cs="Times New Roman"/>
-          <w:strike/>
-          <w:lang w:eastAsia="en-AU"/>
-        </w:rPr>
-        <w:t xml:space="preserve">Title and </w:t>
-      </w:r>
-      <w:proofErr w:type="spellStart"/>
-      <w:r>
-        <w:rPr>
-          <w:rFonts w:ascii="Times New Roman" w:eastAsia="Times New Roman" w:hAnsi="Times New Roman" w:cs="Times New Roman"/>
-          <w:strike/>
-          <w:lang w:eastAsia="en-AU"/>
-        </w:rPr>
-        <w:t>Nav</w:t>
-      </w:r>
-      <w:proofErr w:type="spellEnd"/>
-      <w:r>
-        <w:rPr>
-          <w:rFonts w:ascii="Times New Roman" w:eastAsia="Times New Roman" w:hAnsi="Times New Roman" w:cs="Times New Roman"/>
-          <w:strike/>
-          <w:lang w:eastAsia="en-AU"/>
-        </w:rPr>
-        <w:t xml:space="preserve"> have been done, but struggling to move Image horizontally.)</w:t>
+      <w:proofErr w:type="gramStart"/>
+      <w:r>
+        <w:rPr>
+          <w:rFonts w:ascii="Times New Roman" w:eastAsia="Times New Roman" w:hAnsi="Times New Roman" w:cs="Times New Roman"/>
+          <w:lang w:eastAsia="en-AU"/>
+        </w:rPr>
+        <w:t>For</w:t>
+      </w:r>
+      <w:proofErr w:type="gramEnd"/>
+      <w:r>
+        <w:rPr>
+          <w:rFonts w:ascii="Times New Roman" w:eastAsia="Times New Roman" w:hAnsi="Times New Roman" w:cs="Times New Roman"/>
+          <w:lang w:eastAsia="en-AU"/>
+        </w:rPr>
+        <w:t xml:space="preserve"> Mobile</w:t>
+      </w:r>
+      <w:r>
+        <w:rPr>
+          <w:rFonts w:ascii="Times New Roman" w:eastAsia="Times New Roman" w:hAnsi="Times New Roman" w:cs="Times New Roman"/>
+          <w:lang w:eastAsia="en-AU"/>
+        </w:rPr>
+        <w:t>.</w:t>
       </w:r>
     </w:p>
     <w:p>
@@ -1573,53 +1910,15 @@
         <w:spacing w:beforeAutospacing="1" w:afterAutospacing="1" w:line="240" w:lineRule="auto"/>
         <w:rPr>
           <w:rFonts w:ascii="Times New Roman" w:eastAsia="Times New Roman" w:hAnsi="Times New Roman" w:cs="Times New Roman"/>
-          <w:strike/>
-          <w:lang w:eastAsia="en-AU"/>
-        </w:rPr>
-      </w:pPr>
-      <w:r>
-        <w:rPr>
-          <w:rFonts w:ascii="Times New Roman" w:eastAsia="Times New Roman" w:hAnsi="Times New Roman" w:cs="Times New Roman"/>
-          <w:strike/>
-          <w:lang w:eastAsia="en-AU"/>
-        </w:rPr>
-        <w:t xml:space="preserve">Need to make Welcome Image and Welcome </w:t>
-      </w:r>
-      <w:proofErr w:type="spellStart"/>
-      <w:r>
-        <w:rPr>
-          <w:rFonts w:ascii="Times New Roman" w:eastAsia="Times New Roman" w:hAnsi="Times New Roman" w:cs="Times New Roman"/>
-          <w:strike/>
-          <w:lang w:eastAsia="en-AU"/>
-        </w:rPr>
-        <w:t>Nav</w:t>
-      </w:r>
-      <w:proofErr w:type="spellEnd"/>
-      <w:r>
-        <w:rPr>
-          <w:rFonts w:ascii="Times New Roman" w:eastAsia="Times New Roman" w:hAnsi="Times New Roman" w:cs="Times New Roman"/>
-          <w:strike/>
-          <w:lang w:eastAsia="en-AU"/>
-        </w:rPr>
-        <w:t xml:space="preserve"> stay </w:t>
-      </w:r>
-      <w:proofErr w:type="spellStart"/>
-      <w:r>
-        <w:rPr>
-          <w:rFonts w:ascii="Times New Roman" w:eastAsia="Times New Roman" w:hAnsi="Times New Roman" w:cs="Times New Roman"/>
-          <w:strike/>
-          <w:lang w:eastAsia="en-AU"/>
-        </w:rPr>
-        <w:t>centered</w:t>
-      </w:r>
-      <w:proofErr w:type="spellEnd"/>
-      <w:r>
-        <w:rPr>
-          <w:rFonts w:ascii="Times New Roman" w:eastAsia="Times New Roman" w:hAnsi="Times New Roman" w:cs="Times New Roman"/>
-          <w:strike/>
-          <w:lang w:eastAsia="en-AU"/>
-        </w:rPr>
-        <w:t xml:space="preserve"> in the mobile version</w:t>
+          <w:lang w:eastAsia="en-AU"/>
+        </w:rPr>
+      </w:pPr>
+      <w:r>
+        <w:rPr>
+          <w:rFonts w:ascii="Times New Roman" w:eastAsia="Times New Roman" w:hAnsi="Times New Roman" w:cs="Times New Roman"/>
+          <w:lang w:eastAsia="en-AU"/>
+        </w:rPr>
+        <w:t>Hamburger doesn’t work, its contents just pour out onto the page, so I need to start from scratch and rebuild it.</w:t>
       </w:r>
     </w:p>
     <w:p>
@@ -1633,91 +1932,15 @@
         <w:spacing w:beforeAutospacing="1" w:afterAutospacing="1" w:line="240" w:lineRule="auto"/>
         <w:rPr>
           <w:rFonts w:ascii="Times New Roman" w:eastAsia="Times New Roman" w:hAnsi="Times New Roman" w:cs="Times New Roman"/>
-          <w:strike/>
-          <w:lang w:eastAsia="en-AU"/>
-        </w:rPr>
-      </w:pPr>
-      <w:r>
-        <w:rPr>
-          <w:rFonts w:ascii="Times New Roman" w:eastAsia="Times New Roman" w:hAnsi="Times New Roman" w:cs="Times New Roman"/>
-          <w:lang w:eastAsia="en-AU"/>
-        </w:rPr>
-        <w:t>Make percentages to pi</w:t>
-      </w:r>
-      <w:r>
-        <w:rPr>
-          <w:rFonts w:ascii="Times New Roman" w:eastAsia="Times New Roman" w:hAnsi="Times New Roman" w:cs="Times New Roman"/>
-          <w:lang w:eastAsia="en-AU"/>
-        </w:rPr>
-        <w:t xml:space="preserve">xels or rem to prevent stuff moving around on the page when user moves. </w:t>
-      </w:r>
-      <w:r>
-        <w:rPr>
-          <w:rFonts w:ascii="Times New Roman" w:eastAsia="Times New Roman" w:hAnsi="Times New Roman" w:cs="Times New Roman"/>
-          <w:lang w:eastAsia="en-AU"/>
-        </w:rPr>
-        <w:t xml:space="preserve">(Maybe </w:t>
-      </w:r>
-      <w:proofErr w:type="spellStart"/>
-      <w:r>
-        <w:rPr>
-          <w:rFonts w:ascii="Times New Roman" w:eastAsia="Times New Roman" w:hAnsi="Times New Roman" w:cs="Times New Roman"/>
-          <w:lang w:eastAsia="en-AU"/>
-        </w:rPr>
-        <w:t>Vh</w:t>
-      </w:r>
-      <w:proofErr w:type="spellEnd"/>
-      <w:r>
-        <w:rPr>
-          <w:rFonts w:ascii="Times New Roman" w:eastAsia="Times New Roman" w:hAnsi="Times New Roman" w:cs="Times New Roman"/>
-          <w:lang w:eastAsia="en-AU"/>
-        </w:rPr>
-        <w:t xml:space="preserve"> and </w:t>
-      </w:r>
-      <w:proofErr w:type="spellStart"/>
-      <w:r>
-        <w:rPr>
-          <w:rFonts w:ascii="Times New Roman" w:eastAsia="Times New Roman" w:hAnsi="Times New Roman" w:cs="Times New Roman"/>
-          <w:lang w:eastAsia="en-AU"/>
-        </w:rPr>
-        <w:t>Vw</w:t>
-      </w:r>
-      <w:proofErr w:type="spellEnd"/>
-      <w:r>
-        <w:rPr>
-          <w:rFonts w:ascii="Times New Roman" w:eastAsia="Times New Roman" w:hAnsi="Times New Roman" w:cs="Times New Roman"/>
-          <w:lang w:eastAsia="en-AU"/>
-        </w:rPr>
-        <w:t xml:space="preserve"> will work better)</w:t>
-      </w:r>
-    </w:p>
-    <w:p>
-      <w:pPr>
-        <w:pStyle w:val="ListParagraph"/>
-        <w:numPr>
-          <w:ilvl w:val="0"/>
-          <w:numId w:val="14"/>
-        </w:numPr>
-        <w:shd w:val="clear" w:color="auto" w:fill="FFFFFF"/>
-        <w:spacing w:beforeAutospacing="1" w:afterAutospacing="1" w:line="240" w:lineRule="auto"/>
-        <w:rPr>
-          <w:rFonts w:ascii="Times New Roman" w:eastAsia="Times New Roman" w:hAnsi="Times New Roman" w:cs="Times New Roman"/>
-          <w:lang w:eastAsia="en-AU"/>
-        </w:rPr>
-      </w:pPr>
-      <w:r>
-        <w:rPr>
-          <w:rFonts w:ascii="Times New Roman" w:eastAsia="Times New Roman" w:hAnsi="Times New Roman" w:cs="Times New Roman"/>
-          <w:lang w:eastAsia="en-AU"/>
-        </w:rPr>
-        <w:t>R</w:t>
-      </w:r>
-      <w:r>
-        <w:rPr>
-          <w:rFonts w:ascii="Times New Roman" w:eastAsia="Times New Roman" w:hAnsi="Times New Roman" w:cs="Times New Roman"/>
-          <w:lang w:eastAsia="en-AU"/>
-        </w:rPr>
-        <w:t>esponsive design for Mobile</w:t>
+          <w:lang w:eastAsia="en-AU"/>
+        </w:rPr>
+      </w:pPr>
+      <w:r>
+        <w:rPr>
+          <w:rFonts w:ascii="Times New Roman" w:eastAsia="Times New Roman" w:hAnsi="Times New Roman" w:cs="Times New Roman"/>
+          <w:lang w:eastAsia="en-AU"/>
+        </w:rPr>
+        <w:t>Hamburger Bar isn’t hiding its contents, just displaying all over</w:t>
       </w:r>
     </w:p>
     <w:p>
@@ -1739,68 +1962,12 @@
           <w:rFonts w:ascii="Times New Roman" w:eastAsia="Times New Roman" w:hAnsi="Times New Roman" w:cs="Times New Roman"/>
           <w:lang w:eastAsia="en-AU"/>
         </w:rPr>
-        <w:t>Images are moved to the left, I think the best way to fix this is to shrink the images down on mobile so at least two tiles of images are seen on screen</w:t>
-      </w:r>
-      <w:r>
-        <w:rPr>
-          <w:rFonts w:ascii="Times New Roman" w:eastAsia="Times New Roman" w:hAnsi="Times New Roman" w:cs="Times New Roman"/>
-          <w:lang w:eastAsia="en-AU"/>
-        </w:rPr>
-        <w:t>.</w:t>
-      </w:r>
-    </w:p>
-    <w:p>
-      <w:pPr>
-        <w:pStyle w:val="ListParagraph"/>
-        <w:numPr>
-          <w:ilvl w:val="1"/>
-          <w:numId w:val="14"/>
-        </w:numPr>
-        <w:shd w:val="clear" w:color="auto" w:fill="FFFFFF"/>
-        <w:spacing w:beforeAutospacing="1" w:afterAutospacing="1" w:line="240" w:lineRule="auto"/>
-        <w:rPr>
-          <w:rFonts w:ascii="Times New Roman" w:eastAsia="Times New Roman" w:hAnsi="Times New Roman" w:cs="Times New Roman"/>
-          <w:strike/>
-          <w:lang w:eastAsia="en-AU"/>
-        </w:rPr>
-      </w:pPr>
-      <w:r>
-        <w:rPr>
-          <w:rFonts w:ascii="Times New Roman" w:eastAsia="Times New Roman" w:hAnsi="Times New Roman" w:cs="Times New Roman"/>
-          <w:strike/>
-          <w:lang w:eastAsia="en-AU"/>
-        </w:rPr>
-        <w:t>Make Both Headers Responsive, and hide Mobile Header with Desktop Header</w:t>
-      </w:r>
-    </w:p>
-    <w:p>
-      <w:pPr>
-        <w:pStyle w:val="ListParagraph"/>
-        <w:numPr>
-          <w:ilvl w:val="1"/>
-          <w:numId w:val="14"/>
-        </w:numPr>
-        <w:shd w:val="clear" w:color="auto" w:fill="FFFFFF"/>
-        <w:spacing w:beforeAutospacing="1" w:afterAutospacing="1" w:line="240" w:lineRule="auto"/>
-        <w:rPr>
-          <w:rFonts w:ascii="Times New Roman" w:eastAsia="Times New Roman" w:hAnsi="Times New Roman" w:cs="Times New Roman"/>
-          <w:strike/>
-          <w:lang w:eastAsia="en-AU"/>
-        </w:rPr>
-      </w:pPr>
-      <w:r>
-        <w:rPr>
-          <w:rFonts w:ascii="Times New Roman" w:eastAsia="Times New Roman" w:hAnsi="Times New Roman" w:cs="Times New Roman"/>
-          <w:strike/>
-          <w:lang w:eastAsia="en-AU"/>
-        </w:rPr>
-        <w:t xml:space="preserve">Rename </w:t>
+        <w:t xml:space="preserve">The contents of the Hamburger </w:t>
       </w:r>
       <w:proofErr w:type="spellStart"/>
       <w:r>
         <w:rPr>
           <w:rFonts w:ascii="Times New Roman" w:eastAsia="Times New Roman" w:hAnsi="Times New Roman" w:cs="Times New Roman"/>
-          <w:strike/>
           <w:lang w:eastAsia="en-AU"/>
         </w:rPr>
         <w:t>Nav</w:t>
@@ -1809,66 +1976,9 @@
       <w:r>
         <w:rPr>
           <w:rFonts w:ascii="Times New Roman" w:eastAsia="Times New Roman" w:hAnsi="Times New Roman" w:cs="Times New Roman"/>
-          <w:strike/>
-          <w:lang w:eastAsia="en-AU"/>
-        </w:rPr>
-        <w:t xml:space="preserve"> tools to Mobile Header &amp; Desktop Header</w:t>
-      </w:r>
-    </w:p>
-    <w:p>
-      <w:pPr>
-        <w:pStyle w:val="ListParagraph"/>
-        <w:numPr>
-          <w:ilvl w:val="0"/>
-          <w:numId w:val="14"/>
-        </w:numPr>
-        <w:shd w:val="clear" w:color="auto" w:fill="FFFFFF"/>
-        <w:spacing w:beforeAutospacing="1" w:afterAutospacing="1" w:line="240" w:lineRule="auto"/>
-        <w:rPr>
-          <w:rFonts w:ascii="Times New Roman" w:eastAsia="Times New Roman" w:hAnsi="Times New Roman" w:cs="Times New Roman"/>
-          <w:lang w:eastAsia="en-AU"/>
-        </w:rPr>
-      </w:pPr>
-      <w:r>
-        <w:rPr>
-          <w:rFonts w:ascii="Times New Roman" w:eastAsia="Times New Roman" w:hAnsi="Times New Roman" w:cs="Times New Roman"/>
-          <w:strike/>
-          <w:lang w:eastAsia="en-AU"/>
-        </w:rPr>
-        <w:t>Build a new Hamburger in Gatsby</w:t>
-      </w:r>
-      <w:r>
-        <w:rPr>
-          <w:rFonts w:ascii="Times New Roman" w:eastAsia="Times New Roman" w:hAnsi="Times New Roman" w:cs="Times New Roman"/>
-          <w:strike/>
-          <w:lang w:eastAsia="en-AU"/>
-        </w:rPr>
-        <w:t xml:space="preserve"> </w:t>
-      </w:r>
-      <w:proofErr w:type="gramStart"/>
-      <w:r>
-        <w:rPr>
-          <w:rFonts w:ascii="Times New Roman" w:eastAsia="Times New Roman" w:hAnsi="Times New Roman" w:cs="Times New Roman"/>
-          <w:strike/>
-          <w:lang w:eastAsia="en-AU"/>
-        </w:rPr>
-        <w:t>For</w:t>
-      </w:r>
-      <w:proofErr w:type="gramEnd"/>
-      <w:r>
-        <w:rPr>
-          <w:rFonts w:ascii="Times New Roman" w:eastAsia="Times New Roman" w:hAnsi="Times New Roman" w:cs="Times New Roman"/>
-          <w:strike/>
-          <w:lang w:eastAsia="en-AU"/>
-        </w:rPr>
-        <w:t xml:space="preserve"> Mobile</w:t>
-      </w:r>
-      <w:r>
-        <w:rPr>
-          <w:rFonts w:ascii="Times New Roman" w:eastAsia="Times New Roman" w:hAnsi="Times New Roman" w:cs="Times New Roman"/>
-          <w:lang w:eastAsia="en-AU"/>
-        </w:rPr>
-        <w:t>.</w:t>
+          <w:lang w:eastAsia="en-AU"/>
+        </w:rPr>
+        <w:t xml:space="preserve"> don’t scroll</w:t>
       </w:r>
     </w:p>
     <w:p>
@@ -2461,8 +2571,6 @@
               </w:rPr>
               <w:t>4. Create the Player</w:t>
             </w:r>
-            <w:bookmarkStart w:id="1" w:name="_GoBack"/>
-            <w:bookmarkEnd w:id="1"/>
           </w:p>
         </w:tc>
       </w:tr>
@@ -2736,6 +2844,7 @@
                 <w:b/>
                 <w:lang w:eastAsia="en-AU"/>
               </w:rPr>
+              <w:lastRenderedPageBreak/>
               <w:t>Watch Next</w:t>
             </w:r>
             <w:r>
@@ -2775,6 +2884,7 @@
               <w:rPr>
                 <w:lang w:eastAsia="en-AU"/>
               </w:rPr>
+              <w:lastRenderedPageBreak/>
               <w:t>Best Day: 17/08/2020 wat</w:t>
             </w:r>
             <w:r>
@@ -2824,7 +2934,6 @@
                 <w:b/>
                 <w:lang w:eastAsia="en-AU"/>
               </w:rPr>
-              <w:lastRenderedPageBreak/>
               <w:t>UDEMY CSS tutorial</w:t>
             </w:r>
           </w:p>
@@ -3715,7 +3824,6 @@
           <w:u w:val="single"/>
           <w:shd w:val="clear" w:color="auto" w:fill="FFFFFF"/>
         </w:rPr>
-        <w:lastRenderedPageBreak/>
         <w:t>Research these:</w:t>
       </w:r>
       <w:r>
@@ -5489,6 +5597,7 @@
           <w:szCs w:val="21"/>
           <w:lang w:val="en-GB" w:eastAsia="en-GB"/>
         </w:rPr>
+        <w:lastRenderedPageBreak/>
         <w:t>      </w:t>
       </w:r>
       <w:r>
@@ -6051,7 +6160,6 @@
           <w:szCs w:val="21"/>
           <w:lang w:val="en-GB" w:eastAsia="en-GB"/>
         </w:rPr>
-        <w:lastRenderedPageBreak/>
         <w:t>                                         </w:t>
       </w:r>
       <w:proofErr w:type="spellStart"/>
@@ -6982,6 +7090,7 @@
         <w:rPr>
           <w:lang w:eastAsia="en-AU"/>
         </w:rPr>
+        <w:lastRenderedPageBreak/>
         <w:t xml:space="preserve">What does </w:t>
       </w:r>
       <w:proofErr w:type="gramStart"/>
@@ -7163,7 +7272,6 @@
           <w:szCs w:val="21"/>
           <w:lang w:val="en-GB" w:eastAsia="en-GB"/>
         </w:rPr>
-        <w:lastRenderedPageBreak/>
         <w:t>    </w:t>
       </w:r>
       <w:r>
@@ -9108,6 +9216,7 @@
           <w:szCs w:val="23"/>
           <w:lang w:val="en-GB" w:eastAsia="en-GB"/>
         </w:rPr>
+        <w:lastRenderedPageBreak/>
         <w:t xml:space="preserve">An elegant and short </w:t>
       </w:r>
       <w:proofErr w:type="gramStart"/>
@@ -9793,6 +9902,7 @@
           <w:rFonts w:ascii="Times New Roman" w:eastAsia="Times New Roman" w:hAnsi="Times New Roman" w:cs="Times New Roman"/>
           <w:lang w:eastAsia="en-AU"/>
         </w:rPr>
+        <w:lastRenderedPageBreak/>
         <w:t>Class vs ID</w:t>
       </w:r>
       <w:bookmarkEnd w:id="8"/>
@@ -9919,169 +10029,169 @@
           <w:rFonts w:ascii="Times New Roman" w:eastAsia="Times New Roman" w:hAnsi="Times New Roman" w:cs="Times New Roman"/>
           <w:lang w:eastAsia="en-AU"/>
         </w:rPr>
+        <w:t>I am still unsure what the purpose for an ID is when you could theoretically use a class. My understanding is that you would use an ID for a single element, but my point is could a class not be used for that single element as well? If so would that not make the ID useless?</w:t>
+      </w:r>
+      <w:r>
+        <w:rPr>
+          <w:rFonts w:ascii="Times New Roman" w:eastAsia="Times New Roman" w:hAnsi="Times New Roman" w:cs="Times New Roman"/>
+          <w:lang w:eastAsia="en-AU"/>
+        </w:rPr>
+        <w:tab/>
+      </w:r>
+    </w:p>
+    <w:p>
+      <w:pPr>
+        <w:shd w:val="clear" w:color="auto" w:fill="FFFFFF"/>
+        <w:spacing w:beforeAutospacing="1" w:afterAutospacing="1" w:line="240" w:lineRule="auto"/>
+        <w:rPr>
+          <w:rFonts w:ascii="Times New Roman" w:eastAsia="Times New Roman" w:hAnsi="Times New Roman" w:cs="Times New Roman"/>
+          <w:b/>
+          <w:lang w:eastAsia="en-AU"/>
+        </w:rPr>
+      </w:pPr>
+      <w:r>
+        <w:rPr>
+          <w:rFonts w:ascii="Times New Roman" w:eastAsia="Times New Roman" w:hAnsi="Times New Roman" w:cs="Times New Roman"/>
+          <w:b/>
+          <w:lang w:eastAsia="en-AU"/>
+        </w:rPr>
+        <w:t>Conclusion</w:t>
+      </w:r>
+    </w:p>
+    <w:p>
+      <w:pPr>
+        <w:shd w:val="clear" w:color="auto" w:fill="FFFFFF"/>
+        <w:spacing w:beforeAutospacing="1" w:afterAutospacing="1" w:line="240" w:lineRule="auto"/>
+        <w:rPr>
+          <w:rFonts w:ascii="Times New Roman" w:eastAsia="Times New Roman" w:hAnsi="Times New Roman" w:cs="Times New Roman"/>
+          <w:lang w:eastAsia="en-AU"/>
+        </w:rPr>
+      </w:pPr>
+      <w:r>
+        <w:rPr>
+          <w:rFonts w:ascii="Times New Roman" w:eastAsia="Times New Roman" w:hAnsi="Times New Roman" w:cs="Times New Roman"/>
+          <w:lang w:eastAsia="en-AU"/>
+        </w:rPr>
+        <w:t xml:space="preserve">I began to study CSS again, I felt I had an adequate understanding of CSS at a level that I can build a website with it, but there are still many questions I need answered. Therefore I began watching the ‘Udemy - CSS - The Complete Guide 2020 (incl. Flexbox, Grid &amp; Sass) tutorials. </w:t>
+      </w:r>
+      <w:proofErr w:type="gramStart"/>
+      <w:r>
+        <w:rPr>
+          <w:rFonts w:ascii="Times New Roman" w:eastAsia="Times New Roman" w:hAnsi="Times New Roman" w:cs="Times New Roman"/>
+          <w:lang w:eastAsia="en-AU"/>
+        </w:rPr>
+        <w:t>During the 2.</w:t>
+      </w:r>
+      <w:proofErr w:type="gramEnd"/>
+      <w:r>
+        <w:rPr>
+          <w:rFonts w:ascii="Times New Roman" w:eastAsia="Times New Roman" w:hAnsi="Times New Roman" w:cs="Times New Roman"/>
+          <w:lang w:eastAsia="en-AU"/>
+        </w:rPr>
+        <w:t xml:space="preserve"> Diving into the Basics of CSS section, I reached the sixth episode and thought I had an answer to my Class vs ID question.</w:t>
+      </w:r>
+    </w:p>
+    <w:p>
+      <w:pPr>
+        <w:shd w:val="clear" w:color="auto" w:fill="FFFFFF"/>
+        <w:spacing w:beforeAutospacing="1" w:afterAutospacing="1" w:line="240" w:lineRule="auto"/>
+        <w:rPr>
+          <w:rFonts w:ascii="Times New Roman" w:eastAsia="Times New Roman" w:hAnsi="Times New Roman" w:cs="Times New Roman"/>
+          <w:lang w:eastAsia="en-AU"/>
+        </w:rPr>
+      </w:pPr>
+      <w:r>
+        <w:rPr>
+          <w:rFonts w:ascii="Times New Roman" w:eastAsia="Times New Roman" w:hAnsi="Times New Roman" w:cs="Times New Roman"/>
+          <w:b/>
+          <w:lang w:eastAsia="en-AU"/>
+        </w:rPr>
+        <w:t xml:space="preserve">6. Theory Time – Selectors: </w:t>
+      </w:r>
+      <w:r>
+        <w:rPr>
+          <w:rFonts w:ascii="Times New Roman" w:eastAsia="Times New Roman" w:hAnsi="Times New Roman" w:cs="Times New Roman"/>
+          <w:lang w:eastAsia="en-AU"/>
+        </w:rPr>
+        <w:t xml:space="preserve">This episode pretty much confirmed my theory. That an ID is only usable once, therefore if you know you are only going to use CSS on that specific tag one time then it is fine to use. If you want to use the element more than once however, then a class is for you. One thing I learned here you are fine in using a Class even if you only use the Element one time, however you can only use the ID one time. </w:t>
+      </w:r>
+      <w:r>
+        <w:rPr>
+          <w:rFonts w:ascii="Times New Roman" w:eastAsia="Times New Roman" w:hAnsi="Times New Roman" w:cs="Times New Roman"/>
+          <w:strike/>
+          <w:lang w:eastAsia="en-AU"/>
+        </w:rPr>
+        <w:t>This has led me to believe that ID’s are pointless, since a Class can do the same thing and more.</w:t>
+      </w:r>
+    </w:p>
+    <w:p>
+      <w:pPr>
+        <w:shd w:val="clear" w:color="auto" w:fill="FFFFFF"/>
+        <w:spacing w:beforeAutospacing="1" w:afterAutospacing="1" w:line="240" w:lineRule="auto"/>
+        <w:rPr>
+          <w:rFonts w:ascii="Times New Roman" w:eastAsia="Times New Roman" w:hAnsi="Times New Roman" w:cs="Times New Roman"/>
+          <w:lang w:eastAsia="en-AU"/>
+        </w:rPr>
+      </w:pPr>
+      <w:proofErr w:type="gramStart"/>
+      <w:r>
+        <w:rPr>
+          <w:rFonts w:ascii="Times New Roman" w:eastAsia="Times New Roman" w:hAnsi="Times New Roman" w:cs="Times New Roman"/>
+          <w:b/>
+          <w:lang w:eastAsia="en-AU"/>
+        </w:rPr>
+        <w:t>From watching 7.</w:t>
+      </w:r>
+      <w:proofErr w:type="gramEnd"/>
+      <w:r>
+        <w:rPr>
+          <w:rFonts w:ascii="Times New Roman" w:eastAsia="Times New Roman" w:hAnsi="Times New Roman" w:cs="Times New Roman"/>
+          <w:b/>
+          <w:lang w:eastAsia="en-AU"/>
+        </w:rPr>
+        <w:t xml:space="preserve"> </w:t>
+      </w:r>
+      <w:proofErr w:type="gramStart"/>
+      <w:r>
+        <w:rPr>
+          <w:rFonts w:ascii="Times New Roman" w:eastAsia="Times New Roman" w:hAnsi="Times New Roman" w:cs="Times New Roman"/>
+          <w:b/>
+          <w:lang w:eastAsia="en-AU"/>
+        </w:rPr>
+        <w:t xml:space="preserve">Understanding the Cascading Style &amp; Specificity: </w:t>
+      </w:r>
+      <w:r>
+        <w:rPr>
+          <w:rFonts w:ascii="Times New Roman" w:eastAsia="Times New Roman" w:hAnsi="Times New Roman" w:cs="Times New Roman"/>
+          <w:lang w:eastAsia="en-AU"/>
+        </w:rPr>
+        <w:t>This video went into detail on the specifity and the cascading elements of CSS, basically different rules have different levels of importance.</w:t>
+      </w:r>
+      <w:proofErr w:type="gramEnd"/>
+      <w:r>
+        <w:rPr>
+          <w:rFonts w:ascii="Times New Roman" w:eastAsia="Times New Roman" w:hAnsi="Times New Roman" w:cs="Times New Roman"/>
+          <w:lang w:eastAsia="en-AU"/>
+        </w:rPr>
+        <w:t xml:space="preserve"> A class for example has a higher importance to a generic element. This prevents the same attributes being applied to the same asset twice, for example applying font-colour blue in the element, and then font-colour red in the class. In this example the red would be applied because the Class element is superior to the generic one. Above this however is the ID element, therefore if I was to write font-colour yellow, in the id element, then that would be the colour shown. This has led me to believe that the ID element has some importance. </w:t>
+      </w:r>
+    </w:p>
+    <w:p>
+      <w:pPr>
+        <w:pStyle w:val="Heading3"/>
+      </w:pPr>
+      <w:bookmarkStart w:id="9" w:name="_Toc46497546"/>
+      <w:r>
+        <w:t>Which Unit Should I choose?</w:t>
+      </w:r>
+    </w:p>
+    <w:p/>
+    <w:p>
+      <w:pPr>
+        <w:jc w:val="center"/>
+      </w:pPr>
+      <w:r>
         <w:lastRenderedPageBreak/>
-        <w:t>I am still unsure what the purpose for an ID is when you could theoretically use a class. My understanding is that you would use an ID for a single element, but my point is could a class not be used for that single element as well? If so would that not make the ID useless?</w:t>
-      </w:r>
-      <w:r>
-        <w:rPr>
-          <w:rFonts w:ascii="Times New Roman" w:eastAsia="Times New Roman" w:hAnsi="Times New Roman" w:cs="Times New Roman"/>
-          <w:lang w:eastAsia="en-AU"/>
-        </w:rPr>
-        <w:tab/>
-      </w:r>
-    </w:p>
-    <w:p>
-      <w:pPr>
-        <w:shd w:val="clear" w:color="auto" w:fill="FFFFFF"/>
-        <w:spacing w:beforeAutospacing="1" w:afterAutospacing="1" w:line="240" w:lineRule="auto"/>
-        <w:rPr>
-          <w:rFonts w:ascii="Times New Roman" w:eastAsia="Times New Roman" w:hAnsi="Times New Roman" w:cs="Times New Roman"/>
-          <w:b/>
-          <w:lang w:eastAsia="en-AU"/>
-        </w:rPr>
-      </w:pPr>
-      <w:r>
-        <w:rPr>
-          <w:rFonts w:ascii="Times New Roman" w:eastAsia="Times New Roman" w:hAnsi="Times New Roman" w:cs="Times New Roman"/>
-          <w:b/>
-          <w:lang w:eastAsia="en-AU"/>
-        </w:rPr>
-        <w:t>Conclusion</w:t>
-      </w:r>
-    </w:p>
-    <w:p>
-      <w:pPr>
-        <w:shd w:val="clear" w:color="auto" w:fill="FFFFFF"/>
-        <w:spacing w:beforeAutospacing="1" w:afterAutospacing="1" w:line="240" w:lineRule="auto"/>
-        <w:rPr>
-          <w:rFonts w:ascii="Times New Roman" w:eastAsia="Times New Roman" w:hAnsi="Times New Roman" w:cs="Times New Roman"/>
-          <w:lang w:eastAsia="en-AU"/>
-        </w:rPr>
-      </w:pPr>
-      <w:r>
-        <w:rPr>
-          <w:rFonts w:ascii="Times New Roman" w:eastAsia="Times New Roman" w:hAnsi="Times New Roman" w:cs="Times New Roman"/>
-          <w:lang w:eastAsia="en-AU"/>
-        </w:rPr>
-        <w:t xml:space="preserve">I began to study CSS again, I felt I had an adequate understanding of CSS at a level that I can build a website with it, but there are still many questions I need answered. Therefore I began watching the ‘Udemy - CSS - The Complete Guide 2020 (incl. Flexbox, Grid &amp; Sass) tutorials. </w:t>
-      </w:r>
-      <w:proofErr w:type="gramStart"/>
-      <w:r>
-        <w:rPr>
-          <w:rFonts w:ascii="Times New Roman" w:eastAsia="Times New Roman" w:hAnsi="Times New Roman" w:cs="Times New Roman"/>
-          <w:lang w:eastAsia="en-AU"/>
-        </w:rPr>
-        <w:t>During the 2.</w:t>
-      </w:r>
-      <w:proofErr w:type="gramEnd"/>
-      <w:r>
-        <w:rPr>
-          <w:rFonts w:ascii="Times New Roman" w:eastAsia="Times New Roman" w:hAnsi="Times New Roman" w:cs="Times New Roman"/>
-          <w:lang w:eastAsia="en-AU"/>
-        </w:rPr>
-        <w:t xml:space="preserve"> Diving into the Basics of CSS section, I reached the sixth episode and thought I had an answer to my Class vs ID question.</w:t>
-      </w:r>
-    </w:p>
-    <w:p>
-      <w:pPr>
-        <w:shd w:val="clear" w:color="auto" w:fill="FFFFFF"/>
-        <w:spacing w:beforeAutospacing="1" w:afterAutospacing="1" w:line="240" w:lineRule="auto"/>
-        <w:rPr>
-          <w:rFonts w:ascii="Times New Roman" w:eastAsia="Times New Roman" w:hAnsi="Times New Roman" w:cs="Times New Roman"/>
-          <w:lang w:eastAsia="en-AU"/>
-        </w:rPr>
-      </w:pPr>
-      <w:r>
-        <w:rPr>
-          <w:rFonts w:ascii="Times New Roman" w:eastAsia="Times New Roman" w:hAnsi="Times New Roman" w:cs="Times New Roman"/>
-          <w:b/>
-          <w:lang w:eastAsia="en-AU"/>
-        </w:rPr>
-        <w:t xml:space="preserve">6. Theory Time – Selectors: </w:t>
-      </w:r>
-      <w:r>
-        <w:rPr>
-          <w:rFonts w:ascii="Times New Roman" w:eastAsia="Times New Roman" w:hAnsi="Times New Roman" w:cs="Times New Roman"/>
-          <w:lang w:eastAsia="en-AU"/>
-        </w:rPr>
-        <w:t xml:space="preserve">This episode pretty much confirmed my theory. That an ID is only usable once, therefore if you know you are only going to use CSS on that specific tag one time then it is fine to use. If you want to use the element more than once however, then a class is for you. One thing I learned here you are fine in using a Class even if you only use the Element one time, however you can only use the ID one time. </w:t>
-      </w:r>
-      <w:r>
-        <w:rPr>
-          <w:rFonts w:ascii="Times New Roman" w:eastAsia="Times New Roman" w:hAnsi="Times New Roman" w:cs="Times New Roman"/>
-          <w:strike/>
-          <w:lang w:eastAsia="en-AU"/>
-        </w:rPr>
-        <w:t>This has led me to believe that ID’s are pointless, since a Class can do the same thing and more.</w:t>
-      </w:r>
-    </w:p>
-    <w:p>
-      <w:pPr>
-        <w:shd w:val="clear" w:color="auto" w:fill="FFFFFF"/>
-        <w:spacing w:beforeAutospacing="1" w:afterAutospacing="1" w:line="240" w:lineRule="auto"/>
-        <w:rPr>
-          <w:rFonts w:ascii="Times New Roman" w:eastAsia="Times New Roman" w:hAnsi="Times New Roman" w:cs="Times New Roman"/>
-          <w:lang w:eastAsia="en-AU"/>
-        </w:rPr>
-      </w:pPr>
-      <w:proofErr w:type="gramStart"/>
-      <w:r>
-        <w:rPr>
-          <w:rFonts w:ascii="Times New Roman" w:eastAsia="Times New Roman" w:hAnsi="Times New Roman" w:cs="Times New Roman"/>
-          <w:b/>
-          <w:lang w:eastAsia="en-AU"/>
-        </w:rPr>
-        <w:t>From watching 7.</w:t>
-      </w:r>
-      <w:proofErr w:type="gramEnd"/>
-      <w:r>
-        <w:rPr>
-          <w:rFonts w:ascii="Times New Roman" w:eastAsia="Times New Roman" w:hAnsi="Times New Roman" w:cs="Times New Roman"/>
-          <w:b/>
-          <w:lang w:eastAsia="en-AU"/>
-        </w:rPr>
-        <w:t xml:space="preserve"> </w:t>
-      </w:r>
-      <w:proofErr w:type="gramStart"/>
-      <w:r>
-        <w:rPr>
-          <w:rFonts w:ascii="Times New Roman" w:eastAsia="Times New Roman" w:hAnsi="Times New Roman" w:cs="Times New Roman"/>
-          <w:b/>
-          <w:lang w:eastAsia="en-AU"/>
-        </w:rPr>
-        <w:t xml:space="preserve">Understanding the Cascading Style &amp; Specificity: </w:t>
-      </w:r>
-      <w:r>
-        <w:rPr>
-          <w:rFonts w:ascii="Times New Roman" w:eastAsia="Times New Roman" w:hAnsi="Times New Roman" w:cs="Times New Roman"/>
-          <w:lang w:eastAsia="en-AU"/>
-        </w:rPr>
-        <w:t>This video went into detail on the specifity and the cascading elements of CSS, basically different rules have different levels of importance.</w:t>
-      </w:r>
-      <w:proofErr w:type="gramEnd"/>
-      <w:r>
-        <w:rPr>
-          <w:rFonts w:ascii="Times New Roman" w:eastAsia="Times New Roman" w:hAnsi="Times New Roman" w:cs="Times New Roman"/>
-          <w:lang w:eastAsia="en-AU"/>
-        </w:rPr>
-        <w:t xml:space="preserve"> A class for example has a higher importance to a generic element. This prevents the same attributes being applied to the same asset twice, for example applying font-colour blue in the element, and then font-colour red in the class. In this example the red would be applied because the Class element is superior to the generic one. Above this however is the ID element, therefore if I was to write font-colour yellow, in the id element, then that would be the colour shown. This has led me to believe that the ID element has some importance. </w:t>
-      </w:r>
-    </w:p>
-    <w:p>
-      <w:pPr>
-        <w:pStyle w:val="Heading3"/>
-      </w:pPr>
-      <w:bookmarkStart w:id="9" w:name="_Toc46497546"/>
-      <w:r>
-        <w:t>Which Unit Should I choose?</w:t>
-      </w:r>
-    </w:p>
-    <w:p/>
-    <w:p>
-      <w:pPr>
-        <w:jc w:val="center"/>
-      </w:pPr>
-      <w:r>
         <w:pict>
           <v:shapetype id="_x0000_t75" coordsize="21600,21600" o:spt="75" o:preferrelative="t" path="m@4@5l@4@11@9@11@9@5xe" filled="f" stroked="f">
             <v:stroke joinstyle="miter"/>
@@ -10102,7 +10212,7 @@
             <v:path o:extrusionok="f" gradientshapeok="t" o:connecttype="rect"/>
             <o:lock v:ext="edit" aspectratio="t"/>
           </v:shapetype>
-          <v:shape id="_x0000_i1025" type="#_x0000_t75" style="width:339.6pt;height:177pt">
+          <v:shape id="_x0000_i1025" type="#_x0000_t75" style="width:339.9pt;height:177.25pt">
             <v:imagedata r:id="rId17" o:title="Untitled-1" cropbottom="3571f"/>
           </v:shape>
         </w:pict>
@@ -10163,7 +10273,6 @@
           <w:b/>
           <w:lang w:eastAsia="en-AU"/>
         </w:rPr>
-        <w:lastRenderedPageBreak/>
         <w:t>Part 1</w:t>
       </w:r>
     </w:p>
@@ -10679,6 +10788,7 @@
           <w:color w:val="333333"/>
           <w:lang w:eastAsia="en-AU"/>
         </w:rPr>
+        <w:lastRenderedPageBreak/>
         <w:t>Make names maximally descriptive and concise. Examples of bad names are </w:t>
       </w:r>
       <w:r>
@@ -11188,7 +11298,6 @@
           <w:color w:val="222222"/>
           <w:shd w:val="clear" w:color="auto" w:fill="FFFFFF"/>
         </w:rPr>
-        <w:lastRenderedPageBreak/>
         <w:t>In formal language theory and computer programming, string concatenation is the operation of joining character strings end-to-end. For example, the concatenation of "snow" and "ball" is "snowball".</w:t>
       </w:r>
     </w:p>
@@ -11607,6 +11716,7 @@
           <w:rFonts w:ascii="Times New Roman" w:eastAsia="Times New Roman" w:hAnsi="Times New Roman" w:cs="Times New Roman"/>
           <w:lang w:eastAsia="en-AU"/>
         </w:rPr>
+        <w:lastRenderedPageBreak/>
         <w:t>From school, we all know that the multiplication in the expression 1 + 2 * 2 should be calculated before the addition. That’s exactly the precedence thing. The multiplication is said to have a higher precedence than the addition.</w:t>
       </w:r>
     </w:p>
@@ -11828,7 +11938,6 @@
           <w:color w:val="333333"/>
           <w:lang w:eastAsia="en-AU"/>
         </w:rPr>
-        <w:lastRenderedPageBreak/>
         <w:t>Both of these statements do the same thing: increase </w:t>
       </w:r>
       <w:r>
@@ -12161,6 +12270,7 @@
           <w:spacing w:val="-1"/>
           <w:shd w:val="clear" w:color="auto" w:fill="FFFFFF"/>
         </w:rPr>
+        <w:lastRenderedPageBreak/>
         <w:t>In JavaScript there are two different kinds of data: </w:t>
       </w:r>
       <w:r>
@@ -12684,7 +12794,6 @@
           <w:szCs w:val="22"/>
           <w:shd w:val="clear" w:color="auto" w:fill="FFFFFF"/>
         </w:rPr>
-        <w:lastRenderedPageBreak/>
         <w:t>BigInt</w:t>
       </w:r>
       <w:proofErr w:type="spellEnd"/>
@@ -13596,6 +13705,7 @@
           <w:rFonts w:ascii="Times New Roman" w:eastAsia="Times New Roman" w:hAnsi="Times New Roman" w:cs="Times New Roman"/>
           <w:lang w:eastAsia="en-AU"/>
         </w:rPr>
+        <w:lastRenderedPageBreak/>
         <w:t>Backticks</w:t>
       </w:r>
       <w:proofErr w:type="spellEnd"/>
@@ -14358,7 +14468,6 @@
           <w:color w:val="242729"/>
           <w:lang w:eastAsia="en-AU"/>
         </w:rPr>
-        <w:lastRenderedPageBreak/>
         <w:t>If start &gt; stop, </w:t>
       </w:r>
       <w:proofErr w:type="gramStart"/>
@@ -15165,6 +15274,7 @@
           <w:rFonts w:ascii="Times New Roman" w:eastAsia="Times New Roman" w:hAnsi="Times New Roman" w:cs="Times New Roman"/>
           <w:lang w:eastAsia="en-AU"/>
         </w:rPr>
+        <w:lastRenderedPageBreak/>
         <w:t>What are the comparison operators?</w:t>
       </w:r>
     </w:p>
@@ -16592,6 +16702,7 @@
           <w:color w:val="222222"/>
           <w:shd w:val="clear" w:color="auto" w:fill="FFFFFF"/>
         </w:rPr>
+        <w:lastRenderedPageBreak/>
         <w:t>Truthy</w:t>
       </w:r>
       <w:proofErr w:type="spellEnd"/>
@@ -17395,7 +17506,6 @@
           <w:szCs w:val="23"/>
           <w:shd w:val="clear" w:color="auto" w:fill="FFFFFF"/>
         </w:rPr>
-        <w:lastRenderedPageBreak/>
         <w:t>switch</w:t>
       </w:r>
       <w:r>
@@ -18271,6 +18381,7 @@
           <w:spacing w:val="-1"/>
           <w:lang w:eastAsia="en-AU"/>
         </w:rPr>
+        <w:lastRenderedPageBreak/>
         <w:t>An expression which is evaluated if the </w:t>
       </w:r>
       <w:r>
@@ -18718,7 +18829,6 @@
           <w:szCs w:val="24"/>
           <w:lang w:eastAsia="en-AU"/>
         </w:rPr>
-        <w:lastRenderedPageBreak/>
         <w:t>“Else” statements: where if the same condition is false it specifies the execution for a block of code.</w:t>
       </w:r>
     </w:p>
@@ -18777,6 +18887,7 @@
         <w:pStyle w:val="Heading1"/>
       </w:pPr>
       <w:r>
+        <w:lastRenderedPageBreak/>
         <w:t>QA Job Project</w:t>
       </w:r>
     </w:p>
@@ -18969,6 +19080,7 @@
         <w:rPr>
           <w:b w:val="0"/>
         </w:rPr>
+        <w:lastRenderedPageBreak/>
         <w:t>Automation or Manual</w:t>
       </w:r>
     </w:p>
@@ -21042,7 +21154,6 @@
   <w:style w:type="character" w:default="1" w:styleId="DefaultParagraphFont">
     <w:name w:val="Default Paragraph Font"/>
     <w:uiPriority w:val="1"/>
-    <w:semiHidden/>
     <w:unhideWhenUsed/>
   </w:style>
   <w:style w:type="table" w:default="1" w:styleId="TableNormal">
@@ -21858,7 +21969,6 @@
   <w:style w:type="character" w:default="1" w:styleId="DefaultParagraphFont">
     <w:name w:val="Default Paragraph Font"/>
     <w:uiPriority w:val="1"/>
-    <w:semiHidden/>
     <w:unhideWhenUsed/>
   </w:style>
   <w:style w:type="table" w:default="1" w:styleId="TableNormal">
@@ -22682,7 +22792,7 @@
 </file>
 
 <file path=customXml/itemProps1.xml><?xml version="1.0" encoding="utf-8"?>
-<ds:datastoreItem xmlns:ds="http://schemas.openxmlformats.org/officeDocument/2006/customXml" ds:itemID="{EC700CD1-2B9E-4174-B4E1-2C8904DD604F}">
+<ds:datastoreItem xmlns:ds="http://schemas.openxmlformats.org/officeDocument/2006/customXml" ds:itemID="{405DBDAB-342D-43D6-A3E5-8AE41D358405}">
   <ds:schemaRefs>
     <ds:schemaRef ds:uri="http://schemas.openxmlformats.org/officeDocument/2006/bibliography"/>
   </ds:schemaRefs>

</xml_diff>